<commit_message>
Fix bugs for SAF6_6
</commit_message>
<xml_diff>
--- a/Platfrom descripiton and guidelines.docx
+++ b/Platfrom descripiton and guidelines.docx
@@ -1,6 +1,6 @@
 
 <file path=word/document.xml><?xml version="1.0" encoding="utf-8"?>
-<w:document xmlns:wpc="http://schemas.microsoft.com/office/word/2010/wordprocessingCanvas" xmlns:cx="http://schemas.microsoft.com/office/drawing/2014/chartex" xmlns:cx1="http://schemas.microsoft.com/office/drawing/2015/9/8/chartex" xmlns:cx2="http://schemas.microsoft.com/office/drawing/2015/10/21/chartex" xmlns:cx3="http://schemas.microsoft.com/office/drawing/2016/5/9/chartex" xmlns:cx4="http://schemas.microsoft.com/office/drawing/2016/5/10/chartex" xmlns:cx5="http://schemas.microsoft.com/office/drawing/2016/5/11/chartex" xmlns:cx6="http://schemas.microsoft.com/office/drawing/2016/5/12/chartex" xmlns:cx7="http://schemas.microsoft.com/office/drawing/2016/5/13/chartex" xmlns:cx8="http://schemas.microsoft.com/office/drawing/2016/5/14/chartex" xmlns:mc="http://schemas.openxmlformats.org/markup-compatibility/2006" xmlns:aink="http://schemas.microsoft.com/office/drawing/2016/ink" xmlns:am3d="http://schemas.microsoft.com/office/drawing/2017/model3d" xmlns:o="urn:schemas-microsoft-com:office:office" xmlns:r="http://schemas.openxmlformats.org/officeDocument/2006/relationships" xmlns:m="http://schemas.openxmlformats.org/officeDocument/2006/math" xmlns:v="urn:schemas-microsoft-com:vml" xmlns:wp14="http://schemas.microsoft.com/office/word/2010/wordprocessingDrawing" xmlns:wp="http://schemas.openxmlformats.org/drawingml/2006/wordprocessingDrawing" xmlns:w10="urn:schemas-microsoft-com:office:word" xmlns:w="http://schemas.openxmlformats.org/wordprocessingml/2006/main" xmlns:w14="http://schemas.microsoft.com/office/word/2010/wordml" xmlns:w15="http://schemas.microsoft.com/office/word/2012/wordml" xmlns:w16cex="http://schemas.microsoft.com/office/word/2018/wordml/cex" xmlns:w16cid="http://schemas.microsoft.com/office/word/2016/wordml/cid" xmlns:w16="http://schemas.microsoft.com/office/word/2018/wordml" xmlns:w16sdtdh="http://schemas.microsoft.com/office/word/2020/wordml/sdtdatahash" xmlns:w16se="http://schemas.microsoft.com/office/word/2015/wordml/symex" xmlns:wpg="http://schemas.microsoft.com/office/word/2010/wordprocessingGroup" xmlns:wpi="http://schemas.microsoft.com/office/word/2010/wordprocessingInk" xmlns:wne="http://schemas.microsoft.com/office/word/2006/wordml" xmlns:wps="http://schemas.microsoft.com/office/word/2010/wordprocessingShape" mc:Ignorable="w14 w15 w16se w16cid w16 w16cex w16sdtdh wp14">
+<w:document xmlns:wpc="http://schemas.microsoft.com/office/word/2010/wordprocessingCanvas" xmlns:cx="http://schemas.microsoft.com/office/drawing/2014/chartex" xmlns:cx1="http://schemas.microsoft.com/office/drawing/2015/9/8/chartex" xmlns:cx2="http://schemas.microsoft.com/office/drawing/2015/10/21/chartex" xmlns:cx3="http://schemas.microsoft.com/office/drawing/2016/5/9/chartex" xmlns:cx4="http://schemas.microsoft.com/office/drawing/2016/5/10/chartex" xmlns:cx5="http://schemas.microsoft.com/office/drawing/2016/5/11/chartex" xmlns:cx6="http://schemas.microsoft.com/office/drawing/2016/5/12/chartex" xmlns:cx7="http://schemas.microsoft.com/office/drawing/2016/5/13/chartex" xmlns:cx8="http://schemas.microsoft.com/office/drawing/2016/5/14/chartex" xmlns:mc="http://schemas.openxmlformats.org/markup-compatibility/2006" xmlns:aink="http://schemas.microsoft.com/office/drawing/2016/ink" xmlns:am3d="http://schemas.microsoft.com/office/drawing/2017/model3d" xmlns:o="urn:schemas-microsoft-com:office:office" xmlns:oel="http://schemas.microsoft.com/office/2019/extlst" xmlns:r="http://schemas.openxmlformats.org/officeDocument/2006/relationships" xmlns:m="http://schemas.openxmlformats.org/officeDocument/2006/math" xmlns:v="urn:schemas-microsoft-com:vml" xmlns:wp14="http://schemas.microsoft.com/office/word/2010/wordprocessingDrawing" xmlns:wp="http://schemas.openxmlformats.org/drawingml/2006/wordprocessingDrawing" xmlns:w10="urn:schemas-microsoft-com:office:word" xmlns:w="http://schemas.openxmlformats.org/wordprocessingml/2006/main" xmlns:w14="http://schemas.microsoft.com/office/word/2010/wordml" xmlns:w15="http://schemas.microsoft.com/office/word/2012/wordml" xmlns:w16cex="http://schemas.microsoft.com/office/word/2018/wordml/cex" xmlns:w16cid="http://schemas.microsoft.com/office/word/2016/wordml/cid" xmlns:w16="http://schemas.microsoft.com/office/word/2018/wordml" xmlns:w16sdtdh="http://schemas.microsoft.com/office/word/2020/wordml/sdtdatahash" xmlns:w16se="http://schemas.microsoft.com/office/word/2015/wordml/symex" xmlns:wpg="http://schemas.microsoft.com/office/word/2010/wordprocessingGroup" xmlns:wpi="http://schemas.microsoft.com/office/word/2010/wordprocessingInk" xmlns:wne="http://schemas.microsoft.com/office/word/2006/wordml" xmlns:wps="http://schemas.microsoft.com/office/word/2010/wordprocessingShape" mc:Ignorable="w14 w15 w16se w16cid w16 w16cex w16sdtdh wp14">
   <w:body>
     <w:p>
       <w:pPr>
@@ -145,10 +145,7 @@
         <w:t>You will need an empty folder called “dills” in which the created dataframes will be saved</w:t>
       </w:r>
       <w:r>
-        <w:t xml:space="preserve"> and it should be placed </w:t>
-      </w:r>
-      <w:r>
-        <w:t xml:space="preserve">in the “platform_code” folder in which the MainApp.py code is also located. </w:t>
+        <w:t xml:space="preserve"> and it should be placed in the “platform_code” folder in which the MainApp.py code is also located. </w:t>
       </w:r>
     </w:p>
     <w:p>
@@ -172,50 +169,26 @@
         </w:numPr>
       </w:pPr>
       <w:r>
-        <w:t>You will need folder called “dills” in which the dataframes</w:t>
-      </w:r>
-      <w:r>
-        <w:t xml:space="preserve"> of interest</w:t>
-      </w:r>
-      <w:r>
-        <w:t xml:space="preserve"> </w:t>
-      </w:r>
-      <w:r>
-        <w:t xml:space="preserve">should be placed. </w:t>
-      </w:r>
-      <w:r>
-        <w:t xml:space="preserve">That folder is original in the “platform_code” folder in which the </w:t>
+        <w:t xml:space="preserve">You will need folder called “dills” in which the dataframes of interest should be placed. That folder is original in the “platform_code” folder in which the </w:t>
       </w:r>
       <w:r>
         <w:lastRenderedPageBreak/>
         <w:t>GraphCreator</w:t>
       </w:r>
       <w:r>
-        <w:t>.py code is also located. If your “</w:t>
-      </w:r>
-      <w:r>
-        <w:t>dills</w:t>
-      </w:r>
-      <w:r>
-        <w:t xml:space="preserve">” folder is placed somewhere else you will have to change the </w:t>
+        <w:t xml:space="preserve">.py code is also located. If your “dills” folder is placed somewhere else you will have to change the </w:t>
       </w:r>
       <w:r>
         <w:t>dills_path</w:t>
       </w:r>
       <w:r>
+        <w:t xml:space="preserve"> variable at the beginning of the</w:t>
+      </w:r>
+      <w:r>
         <w:t xml:space="preserve"> </w:t>
       </w:r>
       <w:r>
-        <w:t>variable at the beginning of the</w:t>
-      </w:r>
-      <w:r>
-        <w:t xml:space="preserve"> </w:t>
-      </w:r>
-      <w:r>
-        <w:t>GraphCreator</w:t>
-      </w:r>
-      <w:r>
-        <w:t>.py code to the path of your folder.</w:t>
+        <w:t>GraphCreator.py code to the path of your folder.</w:t>
       </w:r>
     </w:p>
     <w:p>
@@ -230,10 +203,7 @@
         <w:t xml:space="preserve">To save the graph you will need a folder called “output_graphs” </w:t>
       </w:r>
       <w:r>
-        <w:t>in the “platform_code” folder in which the GraphCreator.py</w:t>
-      </w:r>
-      <w:r>
-        <w:t>. The output_graphs folder has separate subfolders for each type of plot, so if you need to create a new output_graphs folder copy the original.</w:t>
+        <w:t>in the “platform_code” folder in which the GraphCreator.py. The output_graphs folder has separate subfolders for each type of plot, so if you need to create a new output_graphs folder copy the original.</w:t>
       </w:r>
     </w:p>
     <w:p/>
@@ -249,7 +219,21 @@
           <w:b/>
           <w:bCs/>
         </w:rPr>
-        <w:t>To run the overall system:</w:t>
+        <w:t>To run the overall system</w:t>
+      </w:r>
+      <w:r>
+        <w:rPr>
+          <w:b/>
+          <w:bCs/>
+        </w:rPr>
+        <w:t xml:space="preserve"> without mulitthreading</w:t>
+      </w:r>
+      <w:r>
+        <w:rPr>
+          <w:b/>
+          <w:bCs/>
+        </w:rPr>
+        <w:t>:</w:t>
       </w:r>
     </w:p>
     <w:p>
@@ -274,9 +258,18 @@
           <w:ilvl w:val="0"/>
           <w:numId w:val="1"/>
         </w:numPr>
-      </w:pPr>
-      <w:r>
-        <w:t xml:space="preserve">Run the MainApp.py </w:t>
+        <w:rPr>
+          <w:rFonts w:eastAsiaTheme="minorEastAsia"/>
+        </w:rPr>
+      </w:pPr>
+      <w:r>
+        <w:t xml:space="preserve">If you want to filter the log data for the first 1.5 hours simulation you may set the global variable </w:t>
+      </w:r>
+      <w:r>
+        <w:t>time_filtering</w:t>
+      </w:r>
+      <w:r>
+        <w:t xml:space="preserve"> to True , in the DataframeCreator.py code.</w:t>
       </w:r>
     </w:p>
     <w:p>
@@ -288,7 +281,7 @@
         </w:numPr>
       </w:pPr>
       <w:r>
-        <w:t>After the MainApp.py code is completed check that it created the dataframes. There should be 9 dill files in the dills folder.</w:t>
+        <w:t xml:space="preserve">Run the MainApp.py </w:t>
       </w:r>
     </w:p>
     <w:p>
@@ -300,9 +293,90 @@
         </w:numPr>
       </w:pPr>
       <w:r>
+        <w:t>After the MainApp.py code is completed check that it created the dataframes. There should be 9 dill files in the dills folder.</w:t>
+      </w:r>
+    </w:p>
+    <w:p>
+      <w:pPr>
+        <w:pStyle w:val="ListParagraph"/>
+        <w:numPr>
+          <w:ilvl w:val="0"/>
+          <w:numId w:val="1"/>
+        </w:numPr>
+      </w:pPr>
+      <w:r>
         <w:t>Run the GraphCreator.py to create the graphs.</w:t>
       </w:r>
     </w:p>
+    <w:p/>
+    <w:p>
+      <w:pPr>
+        <w:rPr>
+          <w:b/>
+          <w:bCs/>
+        </w:rPr>
+      </w:pPr>
+      <w:r>
+        <w:rPr>
+          <w:b/>
+          <w:bCs/>
+        </w:rPr>
+        <w:t>To run the overall system</w:t>
+      </w:r>
+      <w:r>
+        <w:rPr>
+          <w:b/>
+          <w:bCs/>
+        </w:rPr>
+        <w:t xml:space="preserve"> wit</w:t>
+      </w:r>
+      <w:r>
+        <w:rPr>
+          <w:b/>
+          <w:bCs/>
+        </w:rPr>
+        <w:t>h</w:t>
+      </w:r>
+      <w:r>
+        <w:rPr>
+          <w:b/>
+          <w:bCs/>
+        </w:rPr>
+        <w:t xml:space="preserve"> mulitthreading</w:t>
+      </w:r>
+      <w:r>
+        <w:rPr>
+          <w:b/>
+          <w:bCs/>
+        </w:rPr>
+        <w:t>:</w:t>
+      </w:r>
+    </w:p>
+    <w:p>
+      <w:pPr>
+        <w:pStyle w:val="ListParagraph"/>
+        <w:numPr>
+          <w:ilvl w:val="0"/>
+          <w:numId w:val="4"/>
+        </w:numPr>
+      </w:pPr>
+      <w:r>
+        <w:t>Follow the procedure described above using the code found in the multithreaded_platform branch.</w:t>
+      </w:r>
+    </w:p>
+    <w:p>
+      <w:pPr>
+        <w:pStyle w:val="ListParagraph"/>
+        <w:numPr>
+          <w:ilvl w:val="0"/>
+          <w:numId w:val="4"/>
+        </w:numPr>
+      </w:pPr>
+      <w:r>
+        <w:t>In the code DataframeCreator.py , in the init function of the DataframeCreator class you will find the class variable threads. You may control the number of threads you want to use by setting that variable to the number you want.</w:t>
+      </w:r>
+    </w:p>
+    <w:p/>
     <w:p>
       <w:pPr>
         <w:pStyle w:val="Heading1"/>
@@ -383,6 +457,7 @@
         </w:rPr>
       </w:pPr>
       <w:r>
+        <w:lastRenderedPageBreak/>
         <w:t>Conf_log_datframe: is aggregated per conflict event and per scenario and contains data describing each conflict event. The included data are extracted from the CONFLOG.</w:t>
       </w:r>
     </w:p>
@@ -443,7 +518,6 @@
         </w:rPr>
       </w:pPr>
       <w:r>
-        <w:lastRenderedPageBreak/>
         <w:t>Metrics_dataframe: is aggregated per scenario and it includes the computed values for all the metrics aggregated in a scenario level for every scenario. The metrics’ computations use all the datafarmes above.</w:t>
       </w:r>
     </w:p>
@@ -556,7 +630,19 @@
           </w:p>
           <w:p>
             <w:r>
-              <w:t>Computed as the number of aircraft that did not spawn plus the number of aircraft that spawned but did not arrive to their destination in the first 1.5 hours of simulation plus the number of aircraft that have an arrival delay larger than a threshold. The threshold in use is 5 minutes for emergency missions (priority 4), 10 minutes for not-loitering and not–emergency (priority&lt;4) missions and 20 minutes for loitering missions.</w:t>
+              <w:t>Computed as the number of aircraft that did not spawn plus the number of aircraft that spawned but did not arrive to their destination plus the number of aircraft that have an arrival delay larger than a threshold. The threshold in use is 5 minutes for emergency missions (priority 4), 1</w:t>
+            </w:r>
+            <w:r>
+              <w:t>5</w:t>
+            </w:r>
+            <w:r>
+              <w:t xml:space="preserve"> minutes for not-loitering and not–emergency (priority&lt;4) missions and 2</w:t>
+            </w:r>
+            <w:r>
+              <w:t>5</w:t>
+            </w:r>
+            <w:r>
+              <w:t xml:space="preserve"> minutes for loitering missions.</w:t>
             </w:r>
           </w:p>
         </w:tc>
@@ -641,6 +727,7 @@
           </w:tcPr>
           <w:p>
             <w:r>
+              <w:lastRenderedPageBreak/>
               <w:t>AEQ3</w:t>
             </w:r>
           </w:p>
@@ -656,7 +743,13 @@
           </w:p>
           <w:p>
             <w:r>
-              <w:t>Computed by using the std() function of pandas over the arrival delay of all aircraft which arrived to their destination until the first 1.5 hours of simulation.</w:t>
+              <w:t>Computed by using the std() function of pandas over the arrival delay of all aircraft which arrived to their destinatio</w:t>
+            </w:r>
+            <w:r>
+              <w:t>n</w:t>
+            </w:r>
+            <w:r>
+              <w:t>.</w:t>
             </w:r>
           </w:p>
         </w:tc>
@@ -684,7 +777,7 @@
           <w:p/>
           <w:p>
             <w:r>
-              <w:t xml:space="preserve">The average delay was computed as the mean of the arrival delays of all aircraft which arrived to their destination until the first 1.5 hours of simulation. The metric is equal to the maximum </w:t>
+              <w:t xml:space="preserve">The average delay was computed as the mean of the arrival delays of all aircraft which arrived to their destination. The metric is equal to the maximum </w:t>
             </w:r>
             <w:r>
               <w:rPr>
@@ -694,8 +787,7 @@
               <w:t xml:space="preserve">absolute </w:t>
             </w:r>
             <w:r>
-              <w:lastRenderedPageBreak/>
-              <w:t>difference between the arrival delays of all aircraft which arrived to their destination until the first 1.5 hours of simulation and the computed average delay.</w:t>
+              <w:t>difference between the arrival delays of all aircraft which arrived to their destination and the computed average delay.</w:t>
             </w:r>
           </w:p>
         </w:tc>
@@ -710,238 +802,241 @@
           </w:tcPr>
           <w:p>
             <w:r>
+              <w:t>AEQ5</w:t>
+            </w:r>
+          </w:p>
+        </w:tc>
+        <w:tc>
+          <w:tcPr>
+            <w:tcW w:w="6255" w:type="dxa"/>
+          </w:tcPr>
+          <w:p>
+            <w:r>
+              <w:t>Number of flight intentions whose delay is greater than a given threshold from the average delay in absolute sense.</w:t>
+            </w:r>
+          </w:p>
+          <w:p>
+            <w:r>
+              <w:t>The average delay was computed as the mean of the arrival delays of all aircraft which arrived to their destination</w:t>
+            </w:r>
+            <w:r>
+              <w:t>.</w:t>
+            </w:r>
+          </w:p>
+          <w:p>
+            <w:r>
+              <w:t>The metric is computed as the number of aircraft that did not spawn plus the number of aircraft that did not arrive to their destination plus the number of aircraft that arrived in their destination in time and the absolute difference between their arrival delays and the average delay is larger than a threshold. The threshold is set to 50 seconds.</w:t>
+            </w:r>
+          </w:p>
+        </w:tc>
+      </w:tr>
+      <w:tr>
+        <w:tc>
+          <w:tcPr>
+            <w:tcW w:w="2760" w:type="dxa"/>
+          </w:tcPr>
+          <w:p>
+            <w:r>
+              <w:t>AEQ5_1</w:t>
+            </w:r>
+          </w:p>
+        </w:tc>
+        <w:tc>
+          <w:tcPr>
+            <w:tcW w:w="6255" w:type="dxa"/>
+          </w:tcPr>
+          <w:p>
+            <w:r>
+              <w:t>AEQ5 / total number of aircraft described in the flight intention</w:t>
+            </w:r>
+          </w:p>
+          <w:p/>
+        </w:tc>
+      </w:tr>
+      <w:tr>
+        <w:tc>
+          <w:tcPr>
+            <w:tcW w:w="2760" w:type="dxa"/>
+            <w:shd w:val="clear" w:color="auto" w:fill="1E8BCD"/>
+          </w:tcPr>
+          <w:p>
+            <w:r>
+              <w:t>Capacity</w:t>
+            </w:r>
+          </w:p>
+        </w:tc>
+        <w:tc>
+          <w:tcPr>
+            <w:tcW w:w="6255" w:type="dxa"/>
+            <w:shd w:val="clear" w:color="auto" w:fill="1E8BCD"/>
+          </w:tcPr>
+          <w:p/>
+        </w:tc>
+      </w:tr>
+      <w:tr>
+        <w:tc>
+          <w:tcPr>
+            <w:tcW w:w="2760" w:type="dxa"/>
+          </w:tcPr>
+          <w:p>
+            <w:r>
+              <w:t>CAP1</w:t>
+            </w:r>
+          </w:p>
+        </w:tc>
+        <w:tc>
+          <w:tcPr>
+            <w:tcW w:w="6255" w:type="dxa"/>
+          </w:tcPr>
+          <w:p>
+            <w:r>
+              <w:t>Measured as an arithmetic mean of delay of all flight intentions, where delay for each flight intention is calculated as the difference between realized arrival time and ideal expected arrival time.</w:t>
+            </w:r>
+          </w:p>
+          <w:p>
+            <w:r>
+              <w:t>Computed as the mean of the arrival delays of all aircraft which arrived to their destination.</w:t>
+            </w:r>
+          </w:p>
+        </w:tc>
+      </w:tr>
+      <w:tr>
+        <w:tc>
+          <w:tcPr>
+            <w:tcW w:w="2760" w:type="dxa"/>
+          </w:tcPr>
+          <w:p>
+            <w:r>
+              <w:t>CAP2</w:t>
+            </w:r>
+          </w:p>
+        </w:tc>
+        <w:tc>
+          <w:tcPr>
+            <w:tcW w:w="6255" w:type="dxa"/>
+          </w:tcPr>
+          <w:p>
+            <w:r>
+              <w:t>Number of intrusions per flight intention I.e., a ration between total number of intrusions (SAF-2 indicator) and number of flight intentions.</w:t>
+            </w:r>
+          </w:p>
+          <w:p>
+            <w:r>
+              <w:t>SAF2/ total number of spawned aircraft</w:t>
+            </w:r>
+          </w:p>
+        </w:tc>
+      </w:tr>
+      <w:tr>
+        <w:tc>
+          <w:tcPr>
+            <w:tcW w:w="2760" w:type="dxa"/>
+          </w:tcPr>
+          <w:p>
+            <w:r>
+              <w:t>CAP3</w:t>
+            </w:r>
+          </w:p>
+        </w:tc>
+        <w:tc>
+          <w:tcPr>
+            <w:tcW w:w="6255" w:type="dxa"/>
+          </w:tcPr>
+          <w:p>
+            <w:r>
+              <w:t>Computed only for scenarios with the rogue uncertainty.</w:t>
+            </w:r>
+          </w:p>
+          <w:p>
+            <w:r>
+              <w:t>CAP3=CAP1_for rogue scenario –CAP1_for regarding baseline scenario</w:t>
+            </w:r>
+          </w:p>
+        </w:tc>
+      </w:tr>
+      <w:tr>
+        <w:tc>
+          <w:tcPr>
+            <w:tcW w:w="2760" w:type="dxa"/>
+          </w:tcPr>
+          <w:p>
+            <w:r>
+              <w:t>CAP4</w:t>
+            </w:r>
+          </w:p>
+        </w:tc>
+        <w:tc>
+          <w:tcPr>
+            <w:tcW w:w="6255" w:type="dxa"/>
+          </w:tcPr>
+          <w:p>
+            <w:r>
+              <w:t>Computed only for scenarios with the rogue uncertainty.</w:t>
+            </w:r>
+          </w:p>
+          <w:p>
+            <w:r>
+              <w:t>CAP4=CAP2_for rogue scenario –CAP2_for regarding baseline scenario</w:t>
+            </w:r>
+          </w:p>
+          <w:p/>
+        </w:tc>
+      </w:tr>
+      <w:tr>
+        <w:tc>
+          <w:tcPr>
+            <w:tcW w:w="2760" w:type="dxa"/>
+            <w:shd w:val="clear" w:color="auto" w:fill="1E8BCD"/>
+          </w:tcPr>
+          <w:p>
+            <w:r>
+              <w:t>Efficiency</w:t>
+            </w:r>
+          </w:p>
+        </w:tc>
+        <w:tc>
+          <w:tcPr>
+            <w:tcW w:w="6255" w:type="dxa"/>
+            <w:shd w:val="clear" w:color="auto" w:fill="1E8BCD"/>
+          </w:tcPr>
+          <w:p/>
+        </w:tc>
+      </w:tr>
+      <w:tr>
+        <w:tc>
+          <w:tcPr>
+            <w:tcW w:w="2760" w:type="dxa"/>
+          </w:tcPr>
+          <w:p>
+            <w:r>
+              <w:t>EFF1</w:t>
+            </w:r>
+          </w:p>
+        </w:tc>
+        <w:tc>
+          <w:tcPr>
+            <w:tcW w:w="6255" w:type="dxa"/>
+          </w:tcPr>
+          <w:p>
+            <w:r>
+              <w:t>Ratio representing the length of the ideal horizontal route to the actual horizontal route.</w:t>
+            </w:r>
+          </w:p>
+          <w:p>
+            <w:r>
+              <w:t>Only aircraft that arrived in their destination were considered. The sum of the baseline_2d_distance divided by the sum of the actual_2d_distance.</w:t>
+            </w:r>
+          </w:p>
+        </w:tc>
+      </w:tr>
+      <w:tr>
+        <w:tc>
+          <w:tcPr>
+            <w:tcW w:w="2760" w:type="dxa"/>
+          </w:tcPr>
+          <w:p>
+            <w:r>
               <w:lastRenderedPageBreak/>
-              <w:t>AEQ5</w:t>
-            </w:r>
-          </w:p>
-        </w:tc>
-        <w:tc>
-          <w:tcPr>
-            <w:tcW w:w="6255" w:type="dxa"/>
-          </w:tcPr>
-          <w:p>
-            <w:r>
-              <w:t>Number of flight intentions whose delay is greater than a given threshold from the average delay in absolute sense.</w:t>
-            </w:r>
-          </w:p>
-          <w:p>
-            <w:r>
-              <w:t>The average delay was computed as the mean of the arrival delays of all aircraft which arrived to their destination until the first 1.5 hours of simulation.</w:t>
-            </w:r>
-          </w:p>
-          <w:p>
-            <w:r>
-              <w:t>The metric is computed as the number of aircraft that did not spawn plus the number of aircraft that did not arrive to their destination until the first 1.5 hours plus the number of aircraft that arrived in their destination in time and the absolute difference between their arrival delays and the average delay is larger than a threshold. The threshold is set to 50 seconds.</w:t>
-            </w:r>
-          </w:p>
-        </w:tc>
-      </w:tr>
-      <w:tr>
-        <w:tc>
-          <w:tcPr>
-            <w:tcW w:w="2760" w:type="dxa"/>
-          </w:tcPr>
-          <w:p>
-            <w:r>
-              <w:t>AEQ5_1</w:t>
-            </w:r>
-          </w:p>
-        </w:tc>
-        <w:tc>
-          <w:tcPr>
-            <w:tcW w:w="6255" w:type="dxa"/>
-          </w:tcPr>
-          <w:p>
-            <w:r>
-              <w:t>AEQ5 / total number of aircraft described in the flight intention</w:t>
-            </w:r>
-          </w:p>
-          <w:p/>
-        </w:tc>
-      </w:tr>
-      <w:tr>
-        <w:tc>
-          <w:tcPr>
-            <w:tcW w:w="2760" w:type="dxa"/>
-            <w:shd w:val="clear" w:color="auto" w:fill="1E8BCD"/>
-          </w:tcPr>
-          <w:p>
-            <w:r>
-              <w:t>Capacity</w:t>
-            </w:r>
-          </w:p>
-        </w:tc>
-        <w:tc>
-          <w:tcPr>
-            <w:tcW w:w="6255" w:type="dxa"/>
-            <w:shd w:val="clear" w:color="auto" w:fill="1E8BCD"/>
-          </w:tcPr>
-          <w:p/>
-        </w:tc>
-      </w:tr>
-      <w:tr>
-        <w:tc>
-          <w:tcPr>
-            <w:tcW w:w="2760" w:type="dxa"/>
-          </w:tcPr>
-          <w:p>
-            <w:r>
-              <w:t>CAP1</w:t>
-            </w:r>
-          </w:p>
-        </w:tc>
-        <w:tc>
-          <w:tcPr>
-            <w:tcW w:w="6255" w:type="dxa"/>
-          </w:tcPr>
-          <w:p>
-            <w:r>
-              <w:t>Measured as an arithmetic mean of delay of all flight intentions, where delay for each flight intention is calculated as the difference between realized arrival time and ideal expected arrival time.</w:t>
-            </w:r>
-          </w:p>
-          <w:p>
-            <w:r>
-              <w:t>Computed as the mean of the arrival delays of all aircraft which arrived to their destination until the first 1.5 hours of simulation.</w:t>
-            </w:r>
-          </w:p>
-        </w:tc>
-      </w:tr>
-      <w:tr>
-        <w:tc>
-          <w:tcPr>
-            <w:tcW w:w="2760" w:type="dxa"/>
-          </w:tcPr>
-          <w:p>
-            <w:r>
-              <w:t>CAP2</w:t>
-            </w:r>
-          </w:p>
-        </w:tc>
-        <w:tc>
-          <w:tcPr>
-            <w:tcW w:w="6255" w:type="dxa"/>
-          </w:tcPr>
-          <w:p>
-            <w:r>
-              <w:t>Number of intrusions per flight intention I.e., a ration between total number of intrusions (SAF-2 indicator) and number of flight intentions.</w:t>
-            </w:r>
-          </w:p>
-          <w:p>
-            <w:r>
-              <w:t>SAF2/ total number of spawned aircraft</w:t>
-            </w:r>
-          </w:p>
-        </w:tc>
-      </w:tr>
-      <w:tr>
-        <w:tc>
-          <w:tcPr>
-            <w:tcW w:w="2760" w:type="dxa"/>
-          </w:tcPr>
-          <w:p>
-            <w:r>
-              <w:t>CAP3</w:t>
-            </w:r>
-          </w:p>
-        </w:tc>
-        <w:tc>
-          <w:tcPr>
-            <w:tcW w:w="6255" w:type="dxa"/>
-          </w:tcPr>
-          <w:p>
-            <w:r>
-              <w:t>Computed only for scenarios with the rogue uncertainty.</w:t>
-            </w:r>
-          </w:p>
-          <w:p>
-            <w:r>
-              <w:t>CAP3=CAP1_for rogue scenario –CAP1_for regarding baseline scenario</w:t>
-            </w:r>
-          </w:p>
-        </w:tc>
-      </w:tr>
-      <w:tr>
-        <w:tc>
-          <w:tcPr>
-            <w:tcW w:w="2760" w:type="dxa"/>
-          </w:tcPr>
-          <w:p>
-            <w:r>
-              <w:t>CAP4</w:t>
-            </w:r>
-          </w:p>
-        </w:tc>
-        <w:tc>
-          <w:tcPr>
-            <w:tcW w:w="6255" w:type="dxa"/>
-          </w:tcPr>
-          <w:p>
-            <w:r>
-              <w:t>Computed only for scenarios with the rogue uncertainty.</w:t>
-            </w:r>
-          </w:p>
-          <w:p>
-            <w:r>
-              <w:t>CAP4=CAP2_for rogue scenario –CAP2_for regarding baseline scenario</w:t>
-            </w:r>
-          </w:p>
-          <w:p/>
-        </w:tc>
-      </w:tr>
-      <w:tr>
-        <w:tc>
-          <w:tcPr>
-            <w:tcW w:w="2760" w:type="dxa"/>
-            <w:shd w:val="clear" w:color="auto" w:fill="1E8BCD"/>
-          </w:tcPr>
-          <w:p>
-            <w:r>
-              <w:t>Efficiency</w:t>
-            </w:r>
-          </w:p>
-        </w:tc>
-        <w:tc>
-          <w:tcPr>
-            <w:tcW w:w="6255" w:type="dxa"/>
-            <w:shd w:val="clear" w:color="auto" w:fill="1E8BCD"/>
-          </w:tcPr>
-          <w:p/>
-        </w:tc>
-      </w:tr>
-      <w:tr>
-        <w:tc>
-          <w:tcPr>
-            <w:tcW w:w="2760" w:type="dxa"/>
-          </w:tcPr>
-          <w:p>
-            <w:r>
-              <w:t>EFF1</w:t>
-            </w:r>
-          </w:p>
-        </w:tc>
-        <w:tc>
-          <w:tcPr>
-            <w:tcW w:w="6255" w:type="dxa"/>
-          </w:tcPr>
-          <w:p>
-            <w:r>
-              <w:t>Ratio representing the length of the ideal horizontal route to the actual horizontal route.</w:t>
-            </w:r>
-          </w:p>
-          <w:p>
-            <w:r>
-              <w:t>Only aircraft that arrived in their destination in the first 1.5 hour of the simulation where considered. The sum of the baseline_2d_distance divided by the sum of the actual_2d_distance.</w:t>
-            </w:r>
-          </w:p>
-        </w:tc>
-      </w:tr>
-      <w:tr>
-        <w:tc>
-          <w:tcPr>
-            <w:tcW w:w="2760" w:type="dxa"/>
-          </w:tcPr>
-          <w:p>
-            <w:r>
               <w:t>EFF2</w:t>
             </w:r>
           </w:p>
@@ -983,7 +1078,19 @@
           </w:tbl>
           <w:p>
             <w:r>
-              <w:t>Only aircraft that arrived in their destination in the first 1.5 hour of the simulation where considered. The sum of the baseline_vertical_distance divided by the sum of the actual_vertical_distance.</w:t>
+              <w:t xml:space="preserve">Only aircraft that arrived in their destination </w:t>
+            </w:r>
+            <w:r>
+              <w:t xml:space="preserve">and had a valid value for </w:t>
+            </w:r>
+            <w:r>
+              <w:t>actual_vertical_distance</w:t>
+            </w:r>
+            <w:r>
+              <w:t xml:space="preserve">  </w:t>
+            </w:r>
+            <w:r>
+              <w:t>were considered. The sum of the baseline_vertical_distance divided by the sum of the actual_vertical_distance.</w:t>
             </w:r>
           </w:p>
           <w:p/>
@@ -1011,8 +1118,16 @@
           </w:p>
           <w:p>
             <w:r>
-              <w:lastRenderedPageBreak/>
-              <w:t>Only aircraft that arrived in their destination in the first 1.5 hour of the simulation where considered. The sum of the baseline_ascending_distance divided by the sum of the actual_ascending_distance.</w:t>
+              <w:t xml:space="preserve">Only aircraft that arrived in their destination </w:t>
+            </w:r>
+            <w:r>
+              <w:t>and had a valid value for actual_ascending_distance</w:t>
+            </w:r>
+            <w:r>
+              <w:t xml:space="preserve"> </w:t>
+            </w:r>
+            <w:r>
+              <w:t>were considered. The sum of the baseline_ascending_distance divided by the sum of the actual_ascending_distance.</w:t>
             </w:r>
           </w:p>
           <w:p/>
@@ -1025,7 +1140,6 @@
           </w:tcPr>
           <w:p>
             <w:r>
-              <w:lastRenderedPageBreak/>
               <w:t>EFF4</w:t>
             </w:r>
           </w:p>
@@ -1041,7 +1155,16 @@
           </w:p>
           <w:p>
             <w:r>
-              <w:t>Only aircraft that arrived in their destination in the first 1.5 hour of the simulation where considered. The sum of the baseline_3d_distance divided by the sum of the actual_3d_distance.</w:t>
+              <w:t xml:space="preserve">Only aircraft that arrived in their </w:t>
+            </w:r>
+            <w:r>
+              <w:t>and had a valid value for actual_3d_distance</w:t>
+            </w:r>
+            <w:r>
+              <w:t xml:space="preserve">  </w:t>
+            </w:r>
+            <w:r>
+              <w:t>were considered. The sum of the baseline_3d_distance divided by the sum of the actual_3d_distance.</w:t>
             </w:r>
           </w:p>
           <w:p/>
@@ -1069,7 +1192,7 @@
           </w:p>
           <w:p>
             <w:r>
-              <w:t>Only aircraft that arrived in their destination in the first 1.5 hour of the simulation where considered. The sum of the baseline_flight_time divided by the sum of the actual_fligth_time.</w:t>
+              <w:t>Only aircraft that arrived in their destination were considered. The sum of the baseline_flight_time divided by the sum of the actual_fligth_time.</w:t>
             </w:r>
           </w:p>
           <w:p/>
@@ -1100,7 +1223,7 @@
               <w:t xml:space="preserve">Computed as the mean of the departure delay for all aircraft that </w:t>
             </w:r>
             <w:r>
-              <w:t xml:space="preserve"> arrived in their destination in the first 1.5 hour of the simulation .</w:t>
+              <w:t xml:space="preserve"> arrived in their destination.</w:t>
             </w:r>
           </w:p>
         </w:tc>
@@ -1153,7 +1276,37 @@
               <w:spacing w:line="259" w:lineRule="auto"/>
             </w:pPr>
             <w:r>
-              <w:t>The number of conflicts that occurred in the first 1.5 hours of simulation.</w:t>
+              <w:t>The number of conflicts that occurred.</w:t>
+            </w:r>
+          </w:p>
+        </w:tc>
+      </w:tr>
+      <w:tr>
+        <w:tc>
+          <w:tcPr>
+            <w:tcW w:w="2760" w:type="dxa"/>
+          </w:tcPr>
+          <w:p>
+            <w:r>
+              <w:t>SAF1_2</w:t>
+            </w:r>
+          </w:p>
+        </w:tc>
+        <w:tc>
+          <w:tcPr>
+            <w:tcW w:w="6255" w:type="dxa"/>
+          </w:tcPr>
+          <w:p>
+            <w:r>
+              <w:t>Number of c</w:t>
+            </w:r>
+            <w:r>
+              <w:t>onflicts per flight.</w:t>
+            </w:r>
+          </w:p>
+          <w:p>
+            <w:r>
+              <w:t>SAF1/number of spawned aircraft</w:t>
             </w:r>
           </w:p>
         </w:tc>
@@ -1183,7 +1336,7 @@
               <w:spacing w:line="259" w:lineRule="auto"/>
             </w:pPr>
             <w:r>
-              <w:t>The number of los events that occurred in the first 1.5 hours of simulation.</w:t>
+              <w:t>The number of los events that occurred.</w:t>
             </w:r>
           </w:p>
           <w:p>
@@ -1213,126 +1366,105 @@
               <w:spacing w:line="259" w:lineRule="auto"/>
             </w:pPr>
             <w:r>
-              <w:t>The number of los events which would cause a crash that occurred in the first 1.5 hours of simulation.</w:t>
-            </w:r>
-          </w:p>
-          <w:p/>
-        </w:tc>
-      </w:tr>
-      <w:tr>
-        <w:tc>
-          <w:tcPr>
-            <w:tcW w:w="2760" w:type="dxa"/>
-          </w:tcPr>
-          <w:p>
-            <w:r>
-              <w:t>SAF3</w:t>
-            </w:r>
-          </w:p>
-        </w:tc>
-        <w:tc>
-          <w:tcPr>
-            <w:tcW w:w="6255" w:type="dxa"/>
-          </w:tcPr>
+              <w:t>Number of severe intrusions.</w:t>
+            </w:r>
+          </w:p>
           <w:p>
             <w:pPr>
               <w:spacing w:line="259" w:lineRule="auto"/>
             </w:pPr>
             <w:r>
-              <w:t>Ratio representing the proportion of conflicts that did not result in a loss of separation.</w:t>
-            </w:r>
-          </w:p>
+              <w:t>The number of los events which would cause a crash.</w:t>
+            </w:r>
+          </w:p>
+          <w:p/>
+        </w:tc>
+      </w:tr>
+      <w:tr>
+        <w:tc>
+          <w:tcPr>
+            <w:tcW w:w="2760" w:type="dxa"/>
+          </w:tcPr>
+          <w:p>
+            <w:r>
+              <w:t>SAF3</w:t>
+            </w:r>
+          </w:p>
+        </w:tc>
+        <w:tc>
+          <w:tcPr>
+            <w:tcW w:w="6255" w:type="dxa"/>
+          </w:tcPr>
           <w:p>
             <w:pPr>
               <w:spacing w:line="259" w:lineRule="auto"/>
             </w:pPr>
             <w:r>
-              <w:t>(saf1-saf2)/saf</w:t>
-            </w:r>
-            <w:r>
-              <w:t>1</w:t>
-            </w:r>
-          </w:p>
-        </w:tc>
-      </w:tr>
-      <w:tr>
-        <w:tc>
-          <w:tcPr>
-            <w:tcW w:w="2760" w:type="dxa"/>
-          </w:tcPr>
-          <w:p>
-            <w:r>
-              <w:t>SAF4</w:t>
-            </w:r>
-          </w:p>
-        </w:tc>
-        <w:tc>
-          <w:tcPr>
-            <w:tcW w:w="6255" w:type="dxa"/>
-          </w:tcPr>
-          <w:p>
-            <w:r>
-              <w:t>The minimum separation between aircraft during conflicts.</w:t>
-            </w:r>
-          </w:p>
-          <w:p>
-            <w:r>
-              <w:t>The minimum value of the aircraft distance during the LOS events that occurred in the first 1.5 hours of simulation.</w:t>
-            </w:r>
-          </w:p>
-        </w:tc>
-      </w:tr>
-      <w:tr>
-        <w:tc>
-          <w:tcPr>
-            <w:tcW w:w="2760" w:type="dxa"/>
-          </w:tcPr>
-          <w:p>
-            <w:r>
-              <w:t>SAF5</w:t>
-            </w:r>
-          </w:p>
-        </w:tc>
-        <w:tc>
-          <w:tcPr>
-            <w:tcW w:w="6255" w:type="dxa"/>
-          </w:tcPr>
+              <w:t>Ratio representing the proportion of conflicts that did not result in a loss of separation.</w:t>
+            </w:r>
+          </w:p>
           <w:p>
             <w:pPr>
               <w:spacing w:line="259" w:lineRule="auto"/>
             </w:pPr>
             <w:r>
-              <w:t>Total time spent in a state of intrusion.</w:t>
-            </w:r>
-          </w:p>
+              <w:t>(saf1-saf2)/saf</w:t>
+            </w:r>
+            <w:r>
+              <w:t>1</w:t>
+            </w:r>
+          </w:p>
+        </w:tc>
+      </w:tr>
+      <w:tr>
+        <w:tc>
+          <w:tcPr>
+            <w:tcW w:w="2760" w:type="dxa"/>
+          </w:tcPr>
+          <w:p>
+            <w:r>
+              <w:t>SAF4</w:t>
+            </w:r>
+          </w:p>
+        </w:tc>
+        <w:tc>
+          <w:tcPr>
+            <w:tcW w:w="6255" w:type="dxa"/>
+          </w:tcPr>
+          <w:p>
+            <w:r>
+              <w:t>The minimum separation between aircraft during conflicts.</w:t>
+            </w:r>
+          </w:p>
+          <w:p>
+            <w:r>
+              <w:t>The minimum value of the aircraft distance during the LOS events that occurred.</w:t>
+            </w:r>
+          </w:p>
+        </w:tc>
+      </w:tr>
+      <w:tr>
+        <w:tc>
+          <w:tcPr>
+            <w:tcW w:w="2760" w:type="dxa"/>
+          </w:tcPr>
+          <w:p>
+            <w:r>
+              <w:lastRenderedPageBreak/>
+              <w:t>SAF5</w:t>
+            </w:r>
+          </w:p>
+        </w:tc>
+        <w:tc>
+          <w:tcPr>
+            <w:tcW w:w="6255" w:type="dxa"/>
+          </w:tcPr>
           <w:p>
             <w:pPr>
               <w:spacing w:line="259" w:lineRule="auto"/>
             </w:pPr>
             <w:r>
-              <w:t>The sum of the time spend in LOS over all LOS events that occurred in the first 1.5 hours of the simulation.</w:t>
-            </w:r>
-          </w:p>
-        </w:tc>
-      </w:tr>
-      <w:tr>
-        <w:tc>
-          <w:tcPr>
-            <w:tcW w:w="2760" w:type="dxa"/>
-          </w:tcPr>
-          <w:p>
-            <w:r>
-              <w:t>SAF6</w:t>
-            </w:r>
-          </w:p>
-        </w:tc>
-        <w:tc>
-          <w:tcPr>
-            <w:tcW w:w="6255" w:type="dxa"/>
-          </w:tcPr>
-          <w:p>
-            <w:r>
-              <w:t>The number of geofence/building area violations.</w:t>
+              <w:t>Total time spent in a state of intrusion.</w:t>
             </w:r>
           </w:p>
           <w:p>
@@ -1340,34 +1472,43 @@
               <w:spacing w:line="259" w:lineRule="auto"/>
             </w:pPr>
             <w:r>
-              <w:t>The number of geobreaches that occurred in the first 1.5 hours of simulation.</w:t>
-            </w:r>
-          </w:p>
-          <w:p/>
-        </w:tc>
-      </w:tr>
-      <w:tr>
-        <w:tc>
-          <w:tcPr>
-            <w:tcW w:w="2760" w:type="dxa"/>
-          </w:tcPr>
-          <w:p>
-            <w:r>
-              <w:lastRenderedPageBreak/>
-              <w:t>SAF6_1</w:t>
-            </w:r>
-          </w:p>
-        </w:tc>
-        <w:tc>
-          <w:tcPr>
-            <w:tcW w:w="6255" w:type="dxa"/>
-          </w:tcPr>
+              <w:t>The sum of the time spend in LOS over all LOS events that occurre</w:t>
+            </w:r>
+            <w:r>
+              <w:t>d</w:t>
+            </w:r>
+            <w:r>
+              <w:t>.</w:t>
+            </w:r>
+          </w:p>
+        </w:tc>
+      </w:tr>
+      <w:tr>
+        <w:tc>
+          <w:tcPr>
+            <w:tcW w:w="2760" w:type="dxa"/>
+          </w:tcPr>
+          <w:p>
+            <w:r>
+              <w:t>SAF6</w:t>
+            </w:r>
+          </w:p>
+        </w:tc>
+        <w:tc>
+          <w:tcPr>
+            <w:tcW w:w="6255" w:type="dxa"/>
+          </w:tcPr>
+          <w:p>
+            <w:r>
+              <w:t>The number of geofence/building area violations.</w:t>
+            </w:r>
+          </w:p>
           <w:p>
             <w:pPr>
               <w:spacing w:line="259" w:lineRule="auto"/>
             </w:pPr>
             <w:r>
-              <w:t>The number of severe geobreaches that occurred in the first 1.5 hours of simulation. A severe geobreach is defined as a geobreach that violated for over 1 meter.</w:t>
+              <w:t>The number of geobreaches that occurred.</w:t>
             </w:r>
           </w:p>
           <w:p/>
@@ -1380,7 +1521,7 @@
           </w:tcPr>
           <w:p>
             <w:r>
-              <w:t>SAF6_2</w:t>
+              <w:t>SAF6_1</w:t>
             </w:r>
           </w:p>
         </w:tc>
@@ -1393,33 +1534,15 @@
               <w:spacing w:line="259" w:lineRule="auto"/>
             </w:pPr>
             <w:r>
-              <w:t>The number of severe geobreaches in loitering nfzs that occurred in the first 1.5 hours of simulation.</w:t>
-            </w:r>
-          </w:p>
-          <w:p/>
-        </w:tc>
-      </w:tr>
-      <w:tr>
-        <w:tc>
-          <w:tcPr>
-            <w:tcW w:w="2760" w:type="dxa"/>
-          </w:tcPr>
-          <w:p>
-            <w:r>
-              <w:t>SAF6_3</w:t>
-            </w:r>
-          </w:p>
-        </w:tc>
-        <w:tc>
-          <w:tcPr>
-            <w:tcW w:w="6255" w:type="dxa"/>
-          </w:tcPr>
+              <w:t>Number of severe geofence violations.</w:t>
+            </w:r>
+          </w:p>
           <w:p>
             <w:pPr>
               <w:spacing w:line="259" w:lineRule="auto"/>
             </w:pPr>
             <w:r>
-              <w:t>The number of severe geobreaches in not loitering nfzs that occurred in the first 1.5 hours of simulation.</w:t>
+              <w:t>The number of severe geobreaches that occurred. A severe geobreach is defined as a geobreach that violated for over 1 meter.</w:t>
             </w:r>
           </w:p>
           <w:p/>
@@ -1432,7 +1555,7 @@
           </w:tcPr>
           <w:p>
             <w:r>
-              <w:t>SAF6_4</w:t>
+              <w:t>SAF6_2</w:t>
             </w:r>
           </w:p>
         </w:tc>
@@ -1445,59 +1568,26 @@
               <w:spacing w:line="259" w:lineRule="auto"/>
             </w:pPr>
             <w:r>
-              <w:t>The number of severe geobreaches in open airspace that occurred in the first 1.5 hours of simulation.</w:t>
-            </w:r>
-          </w:p>
-          <w:p/>
-        </w:tc>
-      </w:tr>
-      <w:tr>
-        <w:tc>
-          <w:tcPr>
-            <w:tcW w:w="2760" w:type="dxa"/>
-          </w:tcPr>
-          <w:p>
-            <w:r>
-              <w:t>SAF6_5</w:t>
-            </w:r>
-          </w:p>
-        </w:tc>
-        <w:tc>
-          <w:tcPr>
-            <w:tcW w:w="6255" w:type="dxa"/>
-          </w:tcPr>
+              <w:t xml:space="preserve">Number of severe </w:t>
+            </w:r>
+            <w:r>
+              <w:t>loitering NFZ</w:t>
+            </w:r>
+            <w:r>
+              <w:t xml:space="preserve"> violations.</w:t>
+            </w:r>
+          </w:p>
           <w:p>
             <w:pPr>
               <w:spacing w:line="259" w:lineRule="auto"/>
             </w:pPr>
-            <w:r>
-              <w:t>The number of severe geobreaches in building geofences that occurred in the first 1.5 hours of simulation.</w:t>
-            </w:r>
-          </w:p>
-          <w:p/>
-        </w:tc>
-      </w:tr>
-      <w:tr>
-        <w:tc>
-          <w:tcPr>
-            <w:tcW w:w="2760" w:type="dxa"/>
-          </w:tcPr>
-          <w:p>
-            <w:r>
-              <w:t>SAF6_6</w:t>
-            </w:r>
-          </w:p>
-        </w:tc>
-        <w:tc>
-          <w:tcPr>
-            <w:tcW w:w="6255" w:type="dxa"/>
-          </w:tcPr>
+          </w:p>
           <w:p>
             <w:pPr>
               <w:spacing w:line="259" w:lineRule="auto"/>
             </w:pPr>
             <w:r>
-              <w:t>The number of severe geobreaches in loitering nfzs , in which the violating aircraft had its origin or destination node in the nfz, that occurred in the first 1.5 hours of simulation.</w:t>
+              <w:t>The number of severe geobreaches in loitering nfzs that occurred.</w:t>
             </w:r>
           </w:p>
           <w:p/>
@@ -1510,7 +1600,7 @@
           </w:tcPr>
           <w:p>
             <w:r>
-              <w:t>SAF6_7</w:t>
+              <w:t>SAF6_3</w:t>
             </w:r>
           </w:p>
         </w:tc>
@@ -1523,16 +1613,25 @@
               <w:spacing w:line="259" w:lineRule="auto"/>
             </w:pPr>
             <w:r>
-              <w:t>The number of severe geobreaches in loitering nfzs , in which the violating aircraft was already in the nfz area when the nfz was applied, that occurred in the first 1.5 hours of simulation.</w:t>
-            </w:r>
-            <w:r>
-              <w:t xml:space="preserve"> The aircraft is considered to already be in the nfz area if the logged geobreach time is less than 3 minutes after the application time of the nfz.</w:t>
+              <w:t xml:space="preserve">Number of severe </w:t>
+            </w:r>
+            <w:r>
+              <w:t>buildings/static geofences</w:t>
+            </w:r>
+            <w:r>
+              <w:t xml:space="preserve"> violations</w:t>
+            </w:r>
+            <w:r>
+              <w:t>.</w:t>
             </w:r>
           </w:p>
           <w:p>
             <w:pPr>
               <w:spacing w:line="259" w:lineRule="auto"/>
             </w:pPr>
+            <w:r>
+              <w:t>The number of severe geobreaches in not loitering nfzs that occurred.</w:t>
+            </w:r>
           </w:p>
           <w:p/>
         </w:tc>
@@ -1541,30 +1640,10 @@
         <w:tc>
           <w:tcPr>
             <w:tcW w:w="2760" w:type="dxa"/>
-            <w:shd w:val="clear" w:color="auto" w:fill="1E8BCD"/>
-          </w:tcPr>
-          <w:p>
-            <w:r>
-              <w:t>Environmental</w:t>
-            </w:r>
-          </w:p>
-        </w:tc>
-        <w:tc>
-          <w:tcPr>
-            <w:tcW w:w="6255" w:type="dxa"/>
-            <w:shd w:val="clear" w:color="auto" w:fill="1E8BCD"/>
-          </w:tcPr>
-          <w:p/>
-        </w:tc>
-      </w:tr>
-      <w:tr>
-        <w:tc>
-          <w:tcPr>
-            <w:tcW w:w="2760" w:type="dxa"/>
-          </w:tcPr>
-          <w:p>
-            <w:r>
-              <w:t>ENV1</w:t>
+          </w:tcPr>
+          <w:p>
+            <w:r>
+              <w:t>SAF6_4</w:t>
             </w:r>
           </w:p>
         </w:tc>
@@ -1577,7 +1656,225 @@
               <w:spacing w:line="259" w:lineRule="auto"/>
             </w:pPr>
             <w:r>
-              <w:t>Work done, computed as the sum of work done of every aircraft that spawned in the first 1.5 hours of the simulation. The work done per aircraft is computed as flight time +ascending distcane/vertical speed</w:t>
+              <w:t xml:space="preserve">Number of severe </w:t>
+            </w:r>
+            <w:r>
+              <w:t>open airspace</w:t>
+            </w:r>
+            <w:r>
+              <w:t xml:space="preserve"> geofences violations</w:t>
+            </w:r>
+            <w:r>
+              <w:t xml:space="preserve"> .</w:t>
+            </w:r>
+          </w:p>
+          <w:p>
+            <w:pPr>
+              <w:spacing w:line="259" w:lineRule="auto"/>
+            </w:pPr>
+            <w:r>
+              <w:t>The number of severe geobreaches in open airspace that occurred.</w:t>
+            </w:r>
+          </w:p>
+          <w:p/>
+        </w:tc>
+      </w:tr>
+      <w:tr>
+        <w:tc>
+          <w:tcPr>
+            <w:tcW w:w="2760" w:type="dxa"/>
+          </w:tcPr>
+          <w:p>
+            <w:r>
+              <w:t>SAF6_5</w:t>
+            </w:r>
+          </w:p>
+        </w:tc>
+        <w:tc>
+          <w:tcPr>
+            <w:tcW w:w="6255" w:type="dxa"/>
+          </w:tcPr>
+          <w:p>
+            <w:pPr>
+              <w:spacing w:line="259" w:lineRule="auto"/>
+            </w:pPr>
+            <w:r>
+              <w:t xml:space="preserve">Number of severe </w:t>
+            </w:r>
+            <w:r>
+              <w:t>buildings</w:t>
+            </w:r>
+            <w:r>
+              <w:t xml:space="preserve"> violations</w:t>
+            </w:r>
+            <w:r>
+              <w:t xml:space="preserve"> .</w:t>
+            </w:r>
+          </w:p>
+          <w:p>
+            <w:pPr>
+              <w:spacing w:line="259" w:lineRule="auto"/>
+            </w:pPr>
+            <w:r>
+              <w:t>The number of severe geobreaches in building geofences that</w:t>
+            </w:r>
+            <w:r>
+              <w:t xml:space="preserve"> occured</w:t>
+            </w:r>
+            <w:r>
+              <w:t>.</w:t>
+            </w:r>
+          </w:p>
+          <w:p/>
+        </w:tc>
+      </w:tr>
+      <w:tr>
+        <w:tc>
+          <w:tcPr>
+            <w:tcW w:w="2760" w:type="dxa"/>
+          </w:tcPr>
+          <w:p>
+            <w:r>
+              <w:t>SAF6_6</w:t>
+            </w:r>
+          </w:p>
+        </w:tc>
+        <w:tc>
+          <w:tcPr>
+            <w:tcW w:w="6255" w:type="dxa"/>
+          </w:tcPr>
+          <w:p>
+            <w:pPr>
+              <w:spacing w:line="259" w:lineRule="auto"/>
+            </w:pPr>
+            <w:r>
+              <w:t xml:space="preserve">Number of severe </w:t>
+            </w:r>
+            <w:r>
+              <w:rPr>
+                <w:lang w:val="en-US"/>
+              </w:rPr>
+              <w:t>loitering NFZ</w:t>
+            </w:r>
+            <w:r>
+              <w:t xml:space="preserve"> violations</w:t>
+            </w:r>
+            <w:r>
+              <w:t>, with origin/destination in NFZ.</w:t>
+            </w:r>
+          </w:p>
+          <w:p>
+            <w:pPr>
+              <w:spacing w:line="259" w:lineRule="auto"/>
+            </w:pPr>
+            <w:r>
+              <w:t>The number of severe geobreaches in loitering nfzs , in which the violating aircraft had its origin or destination node in the nfz, that occurred.</w:t>
+            </w:r>
+          </w:p>
+          <w:p/>
+        </w:tc>
+      </w:tr>
+      <w:tr>
+        <w:tc>
+          <w:tcPr>
+            <w:tcW w:w="2760" w:type="dxa"/>
+          </w:tcPr>
+          <w:p>
+            <w:r>
+              <w:t>SAF6_7</w:t>
+            </w:r>
+          </w:p>
+        </w:tc>
+        <w:tc>
+          <w:tcPr>
+            <w:tcW w:w="6255" w:type="dxa"/>
+          </w:tcPr>
+          <w:p>
+            <w:pPr>
+              <w:spacing w:line="259" w:lineRule="auto"/>
+            </w:pPr>
+            <w:r>
+              <w:t xml:space="preserve">Number of severe </w:t>
+            </w:r>
+            <w:r>
+              <w:rPr>
+                <w:lang w:val="en-US"/>
+              </w:rPr>
+              <w:t>loitering NFZ</w:t>
+            </w:r>
+            <w:r>
+              <w:t xml:space="preserve"> violations</w:t>
+            </w:r>
+            <w:r>
+              <w:t xml:space="preserve"> within 3 minutes of the NFZ activation.</w:t>
+            </w:r>
+          </w:p>
+          <w:p>
+            <w:pPr>
+              <w:spacing w:line="259" w:lineRule="auto"/>
+            </w:pPr>
+            <w:r>
+              <w:t>The number of severe geobreaches in loitering nfzs , in which the violating aircraft was already in the nfz area when the nfz was applied, that occurred.</w:t>
+            </w:r>
+            <w:r>
+              <w:t xml:space="preserve"> The aircraft is considered to already be in the nfz area if the logged geobreach time is less than 3 minutes after the application time of the nfz.</w:t>
+            </w:r>
+          </w:p>
+          <w:p>
+            <w:pPr>
+              <w:spacing w:line="259" w:lineRule="auto"/>
+            </w:pPr>
+          </w:p>
+          <w:p/>
+        </w:tc>
+      </w:tr>
+      <w:tr>
+        <w:tc>
+          <w:tcPr>
+            <w:tcW w:w="2760" w:type="dxa"/>
+            <w:shd w:val="clear" w:color="auto" w:fill="1E8BCD"/>
+          </w:tcPr>
+          <w:p>
+            <w:r>
+              <w:t>Environmental</w:t>
+            </w:r>
+          </w:p>
+        </w:tc>
+        <w:tc>
+          <w:tcPr>
+            <w:tcW w:w="6255" w:type="dxa"/>
+            <w:shd w:val="clear" w:color="auto" w:fill="1E8BCD"/>
+          </w:tcPr>
+          <w:p/>
+        </w:tc>
+      </w:tr>
+      <w:tr>
+        <w:tc>
+          <w:tcPr>
+            <w:tcW w:w="2760" w:type="dxa"/>
+          </w:tcPr>
+          <w:p>
+            <w:r>
+              <w:t>ENV1</w:t>
+            </w:r>
+          </w:p>
+        </w:tc>
+        <w:tc>
+          <w:tcPr>
+            <w:tcW w:w="6255" w:type="dxa"/>
+          </w:tcPr>
+          <w:p>
+            <w:pPr>
+              <w:spacing w:line="259" w:lineRule="auto"/>
+            </w:pPr>
+            <w:r>
+              <w:t>Work done, computed as the sum of work done of every aircraft that spawned</w:t>
+            </w:r>
+            <w:r>
+              <w:t xml:space="preserve"> and had a valid value for vertical distance (ALT_DIST in flst_log)</w:t>
+            </w:r>
+            <w:r>
+              <w:t>. The work done per aircraft is computed as flight time +ascending distcane/vertical speed</w:t>
             </w:r>
           </w:p>
         </w:tc>
@@ -1605,7 +1902,11 @@
           <w:p/>
           <w:p>
             <w:r>
-              <w:t>For the first 1.5 hours of the simulation the sum of all the length of the route segments of all the aircraft as logged in the reglog multiplied by the altitude (in metetrs) of the segment, divided by the sum of the of all the length of the route segments of all the aircraft as logged in the reglog.</w:t>
+              <w:lastRenderedPageBreak/>
+              <w:t xml:space="preserve">The </w:t>
+            </w:r>
+            <w:r>
+              <w:t xml:space="preserve"> sum of all the length of the route segments of all the aircraft as logged in the reglog multiplied by the altitude (in metetrs) of the segment, divided by the sum of the of all the length of the route segments of all the aircraft as logged in the reglog.</w:t>
             </w:r>
           </w:p>
           <w:p/>
@@ -1618,17 +1919,93 @@
           </w:tcPr>
           <w:p>
             <w:r>
+              <w:lastRenderedPageBreak/>
               <w:t>ENV3</w:t>
             </w:r>
-          </w:p>
-        </w:tc>
-        <w:tc>
-          <w:tcPr>
-            <w:tcW w:w="6255" w:type="dxa"/>
-          </w:tcPr>
-          <w:p>
-            <w:r>
-              <w:t>TBD</w:t>
+            <w:r>
+              <w:t>_1</w:t>
+            </w:r>
+          </w:p>
+        </w:tc>
+        <w:tc>
+          <w:tcPr>
+            <w:tcW w:w="6255" w:type="dxa"/>
+          </w:tcPr>
+          <w:p>
+            <w:r>
+              <w:t>Sound exposure.</w:t>
+            </w:r>
+          </w:p>
+          <w:p>
+            <w:r>
+              <w:t>Represent total sound exposure at the given point</w:t>
+            </w:r>
+            <w:r>
+              <w:rPr>
+                <w:lang w:val="el-GR"/>
+              </w:rPr>
+              <w:t>σ</w:t>
+            </w:r>
+            <w:r>
+              <w:t xml:space="preserve"> on city area surface. It is computed by aggregating the total sound intensity (of all sound sources) at that given point over the time.</w:t>
+            </w:r>
+          </w:p>
+        </w:tc>
+      </w:tr>
+      <w:tr>
+        <w:tc>
+          <w:tcPr>
+            <w:tcW w:w="2760" w:type="dxa"/>
+          </w:tcPr>
+          <w:p>
+            <w:r>
+              <w:t>ENV3_2</w:t>
+            </w:r>
+          </w:p>
+        </w:tc>
+        <w:tc>
+          <w:tcPr>
+            <w:tcW w:w="6255" w:type="dxa"/>
+          </w:tcPr>
+          <w:p>
+            <w:pPr>
+              <w:rPr>
+                <w:lang w:val="en-US"/>
+              </w:rPr>
+            </w:pPr>
+            <w:r>
+              <w:rPr>
+                <w:lang w:val="en-US"/>
+              </w:rPr>
+              <w:t>Number of points with significant sound exposure.</w:t>
+            </w:r>
+          </w:p>
+          <w:p>
+            <w:pPr>
+              <w:rPr>
+                <w:lang w:val="en-US"/>
+              </w:rPr>
+            </w:pPr>
+            <w:r>
+              <w:rPr>
+                <w:lang w:val="en-US"/>
+              </w:rPr>
+              <w:t xml:space="preserve">Number of situations where </w:t>
+            </w:r>
+            <w:r>
+              <w:t>the total sound intensity</w:t>
+            </w:r>
+            <w:r>
+              <w:t xml:space="preserve"> at a given point at a given time stamp is more than the sound exposure threshold. </w:t>
+            </w:r>
+            <w:r>
+              <w:rPr>
+                <w:highlight w:val="yellow"/>
+              </w:rPr>
+              <w:t>Sound exposure threshold to be decided</w:t>
+            </w:r>
+            <w:r>
+              <w:t>.</w:t>
             </w:r>
           </w:p>
         </w:tc>
@@ -1688,7 +2065,6 @@
           </w:tcPr>
           <w:p>
             <w:r>
-              <w:lastRenderedPageBreak/>
               <w:t>PRI1</w:t>
             </w:r>
           </w:p>
@@ -1704,7 +2080,7 @@
           </w:p>
           <w:p>
             <w:r>
-              <w:t>Only aircraft that arrived in their destination in the first 1.5 hour of the simulation where considered. The sum of flight time of the aircraft multiplied by a weight dependant on their priority. The weight is 1 for priority 1 , 2 for priority 2, 4 for priority 3 and 8 for priority 4.</w:t>
+              <w:t>Only aircraft that arrived in their destination were considered. The sum of flight time of the aircraft multiplied by a weight dependant on their priority. The weight is 1 for priority 1 , 2 for priority 2, 4 for priority 3 and 8 for priority 4.</w:t>
             </w:r>
           </w:p>
         </w:tc>
@@ -1732,7 +2108,13 @@
           <w:p/>
           <w:p>
             <w:r>
-              <w:t>Only aircraft that arrived in their destination in the first 1.5 hour of the simulation where considered. The sum of the 3d distance of the aircraft multiplied by a weight dependant on their priority. The weight is 1 for priority 1 , 2 for priority 2, 4 for priority 3 and 8 for priority 4.</w:t>
+              <w:t xml:space="preserve">Only aircraft that arrived in their </w:t>
+            </w:r>
+            <w:r>
+              <w:t xml:space="preserve">destination </w:t>
+            </w:r>
+            <w:r>
+              <w:t>were considered. The sum of the 3d distance of the aircraft multiplied by a weight dependant on their priority. The weight is 1 for priority 1 , 2 for priority 2, 4 for priority 3 and 8 for priority 4.</w:t>
             </w:r>
           </w:p>
           <w:p>
@@ -1770,7 +2152,7 @@
               <w:t xml:space="preserve">Computed separately for every priority level. </w:t>
             </w:r>
             <w:r>
-              <w:t>Only aircraft that arrived in their destination in the first 1.5 hour of the simulation where considered. The mean of the flight time of the aircraft of the specific priority level.</w:t>
+              <w:t>Only aircraft that arrived in their destination were considered. The mean of the flight time of the aircraft of the specific priority level.</w:t>
             </w:r>
           </w:p>
           <w:p>
@@ -1805,7 +2187,7 @@
           </w:p>
           <w:p>
             <w:r>
-              <w:t>Computed separately for every priority level. Only aircraft that arrived in their destination in the first 1.5 hour of the simulation where considered. The mean of the 3d distance of the aircraft of the specific priority level.</w:t>
+              <w:t>Computed separately for every priority level. Only aircraft that arrived in their destination were considered. The mean of the 3d distance of the aircraft of the specific priority level.</w:t>
             </w:r>
           </w:p>
           <w:p>
@@ -1840,7 +2222,7 @@
           </w:p>
           <w:p>
             <w:r>
-              <w:t>Computed separately for every priority level. Only aircraft that arrived in their destination in the first 1.5 hour of the simulation where considered. The sum of the arrival delay of the aircraft of the specific priority level.</w:t>
+              <w:t>Computed separately for every priority level. Only aircraft that arrived in their destination were considered. The sum of the arrival delay of the aircraft of the specific priority level.</w:t>
             </w:r>
           </w:p>
           <w:p>
@@ -1866,7 +2248,7 @@
 </file>
 
 <file path=word/numbering.xml><?xml version="1.0" encoding="utf-8"?>
-<w:numbering xmlns:wpc="http://schemas.microsoft.com/office/word/2010/wordprocessingCanvas" xmlns:cx="http://schemas.microsoft.com/office/drawing/2014/chartex" xmlns:cx1="http://schemas.microsoft.com/office/drawing/2015/9/8/chartex" xmlns:cx2="http://schemas.microsoft.com/office/drawing/2015/10/21/chartex" xmlns:cx3="http://schemas.microsoft.com/office/drawing/2016/5/9/chartex" xmlns:cx4="http://schemas.microsoft.com/office/drawing/2016/5/10/chartex" xmlns:cx5="http://schemas.microsoft.com/office/drawing/2016/5/11/chartex" xmlns:cx6="http://schemas.microsoft.com/office/drawing/2016/5/12/chartex" xmlns:cx7="http://schemas.microsoft.com/office/drawing/2016/5/13/chartex" xmlns:cx8="http://schemas.microsoft.com/office/drawing/2016/5/14/chartex" xmlns:mc="http://schemas.openxmlformats.org/markup-compatibility/2006" xmlns:aink="http://schemas.microsoft.com/office/drawing/2016/ink" xmlns:am3d="http://schemas.microsoft.com/office/drawing/2017/model3d" xmlns:o="urn:schemas-microsoft-com:office:office" xmlns:r="http://schemas.openxmlformats.org/officeDocument/2006/relationships" xmlns:m="http://schemas.openxmlformats.org/officeDocument/2006/math" xmlns:v="urn:schemas-microsoft-com:vml" xmlns:wp14="http://schemas.microsoft.com/office/word/2010/wordprocessingDrawing" xmlns:wp="http://schemas.openxmlformats.org/drawingml/2006/wordprocessingDrawing" xmlns:w10="urn:schemas-microsoft-com:office:word" xmlns:w="http://schemas.openxmlformats.org/wordprocessingml/2006/main" xmlns:w14="http://schemas.microsoft.com/office/word/2010/wordml" xmlns:w15="http://schemas.microsoft.com/office/word/2012/wordml" xmlns:w16cex="http://schemas.microsoft.com/office/word/2018/wordml/cex" xmlns:w16cid="http://schemas.microsoft.com/office/word/2016/wordml/cid" xmlns:w16="http://schemas.microsoft.com/office/word/2018/wordml" xmlns:w16sdtdh="http://schemas.microsoft.com/office/word/2020/wordml/sdtdatahash" xmlns:w16se="http://schemas.microsoft.com/office/word/2015/wordml/symex" xmlns:wpg="http://schemas.microsoft.com/office/word/2010/wordprocessingGroup" xmlns:wpi="http://schemas.microsoft.com/office/word/2010/wordprocessingInk" xmlns:wne="http://schemas.microsoft.com/office/word/2006/wordml" xmlns:wps="http://schemas.microsoft.com/office/word/2010/wordprocessingShape" mc:Ignorable="w14 w15 w16se w16cid w16 w16cex w16sdtdh wp14">
+<w:numbering xmlns:wpc="http://schemas.microsoft.com/office/word/2010/wordprocessingCanvas" xmlns:cx="http://schemas.microsoft.com/office/drawing/2014/chartex" xmlns:cx1="http://schemas.microsoft.com/office/drawing/2015/9/8/chartex" xmlns:cx2="http://schemas.microsoft.com/office/drawing/2015/10/21/chartex" xmlns:cx3="http://schemas.microsoft.com/office/drawing/2016/5/9/chartex" xmlns:cx4="http://schemas.microsoft.com/office/drawing/2016/5/10/chartex" xmlns:cx5="http://schemas.microsoft.com/office/drawing/2016/5/11/chartex" xmlns:cx6="http://schemas.microsoft.com/office/drawing/2016/5/12/chartex" xmlns:cx7="http://schemas.microsoft.com/office/drawing/2016/5/13/chartex" xmlns:cx8="http://schemas.microsoft.com/office/drawing/2016/5/14/chartex" xmlns:mc="http://schemas.openxmlformats.org/markup-compatibility/2006" xmlns:aink="http://schemas.microsoft.com/office/drawing/2016/ink" xmlns:am3d="http://schemas.microsoft.com/office/drawing/2017/model3d" xmlns:o="urn:schemas-microsoft-com:office:office" xmlns:oel="http://schemas.microsoft.com/office/2019/extlst" xmlns:r="http://schemas.openxmlformats.org/officeDocument/2006/relationships" xmlns:m="http://schemas.openxmlformats.org/officeDocument/2006/math" xmlns:v="urn:schemas-microsoft-com:vml" xmlns:wp14="http://schemas.microsoft.com/office/word/2010/wordprocessingDrawing" xmlns:wp="http://schemas.openxmlformats.org/drawingml/2006/wordprocessingDrawing" xmlns:w10="urn:schemas-microsoft-com:office:word" xmlns:w="http://schemas.openxmlformats.org/wordprocessingml/2006/main" xmlns:w14="http://schemas.microsoft.com/office/word/2010/wordml" xmlns:w15="http://schemas.microsoft.com/office/word/2012/wordml" xmlns:w16cex="http://schemas.microsoft.com/office/word/2018/wordml/cex" xmlns:w16cid="http://schemas.microsoft.com/office/word/2016/wordml/cid" xmlns:w16="http://schemas.microsoft.com/office/word/2018/wordml" xmlns:w16sdtdh="http://schemas.microsoft.com/office/word/2020/wordml/sdtdatahash" xmlns:w16se="http://schemas.microsoft.com/office/word/2015/wordml/symex" xmlns:wpg="http://schemas.microsoft.com/office/word/2010/wordprocessingGroup" xmlns:wpi="http://schemas.microsoft.com/office/word/2010/wordprocessingInk" xmlns:wne="http://schemas.microsoft.com/office/word/2006/wordml" xmlns:wps="http://schemas.microsoft.com/office/word/2010/wordprocessingShape" mc:Ignorable="w14 w15 w16se w16cid w16 w16cex w16sdtdh wp14">
   <w:abstractNum w:abstractNumId="0" w15:restartNumberingAfterBreak="0">
     <w:nsid w:val="2DC52BDB"/>
     <w:multiLevelType w:val="hybridMultilevel"/>
@@ -2152,6 +2534,92 @@
       </w:pPr>
     </w:lvl>
   </w:abstractNum>
+  <w:abstractNum w:abstractNumId="3" w15:restartNumberingAfterBreak="0">
+    <w:nsid w:val="7AAA1CF4"/>
+    <w:multiLevelType w:val="hybridMultilevel"/>
+    <w:tmpl w:val="EFA08190"/>
+    <w:lvl w:ilvl="0" w:tplc="0409000F">
+      <w:start w:val="1"/>
+      <w:numFmt w:val="decimal"/>
+      <w:lvlText w:val="%1."/>
+      <w:lvlJc w:val="left"/>
+      <w:pPr>
+        <w:ind w:left="720" w:hanging="360"/>
+      </w:pPr>
+    </w:lvl>
+    <w:lvl w:ilvl="1" w:tplc="04090019" w:tentative="1">
+      <w:start w:val="1"/>
+      <w:numFmt w:val="lowerLetter"/>
+      <w:lvlText w:val="%2."/>
+      <w:lvlJc w:val="left"/>
+      <w:pPr>
+        <w:ind w:left="1440" w:hanging="360"/>
+      </w:pPr>
+    </w:lvl>
+    <w:lvl w:ilvl="2" w:tplc="0409001B" w:tentative="1">
+      <w:start w:val="1"/>
+      <w:numFmt w:val="lowerRoman"/>
+      <w:lvlText w:val="%3."/>
+      <w:lvlJc w:val="right"/>
+      <w:pPr>
+        <w:ind w:left="2160" w:hanging="180"/>
+      </w:pPr>
+    </w:lvl>
+    <w:lvl w:ilvl="3" w:tplc="0409000F" w:tentative="1">
+      <w:start w:val="1"/>
+      <w:numFmt w:val="decimal"/>
+      <w:lvlText w:val="%4."/>
+      <w:lvlJc w:val="left"/>
+      <w:pPr>
+        <w:ind w:left="2880" w:hanging="360"/>
+      </w:pPr>
+    </w:lvl>
+    <w:lvl w:ilvl="4" w:tplc="04090019" w:tentative="1">
+      <w:start w:val="1"/>
+      <w:numFmt w:val="lowerLetter"/>
+      <w:lvlText w:val="%5."/>
+      <w:lvlJc w:val="left"/>
+      <w:pPr>
+        <w:ind w:left="3600" w:hanging="360"/>
+      </w:pPr>
+    </w:lvl>
+    <w:lvl w:ilvl="5" w:tplc="0409001B" w:tentative="1">
+      <w:start w:val="1"/>
+      <w:numFmt w:val="lowerRoman"/>
+      <w:lvlText w:val="%6."/>
+      <w:lvlJc w:val="right"/>
+      <w:pPr>
+        <w:ind w:left="4320" w:hanging="180"/>
+      </w:pPr>
+    </w:lvl>
+    <w:lvl w:ilvl="6" w:tplc="0409000F" w:tentative="1">
+      <w:start w:val="1"/>
+      <w:numFmt w:val="decimal"/>
+      <w:lvlText w:val="%7."/>
+      <w:lvlJc w:val="left"/>
+      <w:pPr>
+        <w:ind w:left="5040" w:hanging="360"/>
+      </w:pPr>
+    </w:lvl>
+    <w:lvl w:ilvl="7" w:tplc="04090019" w:tentative="1">
+      <w:start w:val="1"/>
+      <w:numFmt w:val="lowerLetter"/>
+      <w:lvlText w:val="%8."/>
+      <w:lvlJc w:val="left"/>
+      <w:pPr>
+        <w:ind w:left="5760" w:hanging="360"/>
+      </w:pPr>
+    </w:lvl>
+    <w:lvl w:ilvl="8" w:tplc="0409001B" w:tentative="1">
+      <w:start w:val="1"/>
+      <w:numFmt w:val="lowerRoman"/>
+      <w:lvlText w:val="%9."/>
+      <w:lvlJc w:val="right"/>
+      <w:pPr>
+        <w:ind w:left="6480" w:hanging="180"/>
+      </w:pPr>
+    </w:lvl>
+  </w:abstractNum>
   <w:num w:numId="1" w16cid:durableId="545680118">
     <w:abstractNumId w:val="1"/>
   </w:num>
@@ -2160,6 +2628,9 @@
   </w:num>
   <w:num w:numId="3" w16cid:durableId="1550142547">
     <w:abstractNumId w:val="2"/>
+  </w:num>
+  <w:num w:numId="4" w16cid:durableId="1369142582">
+    <w:abstractNumId w:val="3"/>
   </w:num>
 </w:numbering>
 </file>
@@ -2287,6 +2758,7 @@
     <w:lsdException w:name="HTML Sample" w:semiHidden="1" w:unhideWhenUsed="1"/>
     <w:lsdException w:name="HTML Typewriter" w:semiHidden="1" w:unhideWhenUsed="1"/>
     <w:lsdException w:name="HTML Variable" w:semiHidden="1" w:unhideWhenUsed="1"/>
+    <w:lsdException w:name="Normal Table" w:semiHidden="1" w:unhideWhenUsed="1"/>
     <w:lsdException w:name="annotation subject" w:semiHidden="1" w:unhideWhenUsed="1"/>
     <w:lsdException w:name="No List" w:semiHidden="1" w:unhideWhenUsed="1"/>
     <w:lsdException w:name="Outline List 1" w:semiHidden="1" w:unhideWhenUsed="1"/>
@@ -2329,8 +2801,11 @@
     <w:lsdException w:name="Table Contemporary" w:semiHidden="1" w:unhideWhenUsed="1"/>
     <w:lsdException w:name="Table Elegant" w:semiHidden="1" w:unhideWhenUsed="1"/>
     <w:lsdException w:name="Table Professional" w:semiHidden="1" w:unhideWhenUsed="1"/>
+    <w:lsdException w:name="Table Subtle 1" w:semiHidden="1" w:unhideWhenUsed="1"/>
     <w:lsdException w:name="Table Subtle 2" w:semiHidden="1" w:unhideWhenUsed="1"/>
     <w:lsdException w:name="Table Web 1" w:semiHidden="1" w:unhideWhenUsed="1"/>
+    <w:lsdException w:name="Table Web 2" w:semiHidden="1" w:unhideWhenUsed="1"/>
+    <w:lsdException w:name="Table Web 3" w:semiHidden="1" w:unhideWhenUsed="1"/>
     <w:lsdException w:name="Balloon Text" w:semiHidden="1" w:unhideWhenUsed="1"/>
     <w:lsdException w:name="Table Grid" w:uiPriority="39"/>
     <w:lsdException w:name="Table Theme" w:semiHidden="1" w:unhideWhenUsed="1"/>

</xml_diff>

<commit_message>
Add sound exposure statistics
</commit_message>
<xml_diff>
--- a/Platfrom descripiton and guidelines.docx
+++ b/Platfrom descripiton and guidelines.docx
@@ -15,15 +15,7 @@
     </w:p>
     <w:p>
       <w:r>
-        <w:t xml:space="preserve">A platform was designed and developed as part of Metropolis2 to support the concepts’ evaluation and trade off. The platform’s main scope is to read through all the data generated from the Metropolis2 </w:t>
-      </w:r>
-      <w:proofErr w:type="gramStart"/>
-      <w:r>
-        <w:t>simulations ,</w:t>
-      </w:r>
-      <w:proofErr w:type="gramEnd"/>
-      <w:r>
-        <w:t xml:space="preserve"> reorganise them, process them to produce more complex data, compute the metrics values for all scenarios and finally create the graphs and diagrams to represent the calculated values.</w:t>
+        <w:t>A platform was designed and developed as part of Metropolis2 to support the concepts’ evaluation and trade off. The platform’s main scope is to read through all the data generated from the Metropolis2 simulations , reorganise them, process them to produce more complex data, compute the metrics values for all scenarios and finally create the graphs and diagrams to represent the calculated values.</w:t>
       </w:r>
     </w:p>
     <w:p>
@@ -39,15 +31,7 @@
     </w:p>
     <w:p>
       <w:r>
-        <w:t xml:space="preserve">The platform is written in </w:t>
-      </w:r>
-      <w:proofErr w:type="gramStart"/>
-      <w:r>
-        <w:t>python</w:t>
-      </w:r>
-      <w:proofErr w:type="gramEnd"/>
-      <w:r>
-        <w:t xml:space="preserve"> and it is based on the utilisation of pandas </w:t>
+        <w:t xml:space="preserve">The platform is written in python and it is based on the utilisation of pandas </w:t>
       </w:r>
       <w:proofErr w:type="spellStart"/>
       <w:r>
@@ -66,29 +50,13 @@
         </w:r>
       </w:hyperlink>
       <w:r>
-        <w:t xml:space="preserve">  in the </w:t>
-      </w:r>
-      <w:proofErr w:type="spellStart"/>
-      <w:r>
-        <w:t>uop_develop</w:t>
-      </w:r>
-      <w:proofErr w:type="spellEnd"/>
-      <w:r>
-        <w:t xml:space="preserve"> branch. </w:t>
-      </w:r>
-      <w:r>
-        <w:t xml:space="preserve">The required dependencies to set up the environment can be found at the </w:t>
-      </w:r>
-      <w:proofErr w:type="gramStart"/>
-      <w:r>
-        <w:t xml:space="preserve">requirements.txt </w:t>
-      </w:r>
-      <w:r>
-        <w:t xml:space="preserve"> or</w:t>
-      </w:r>
-      <w:proofErr w:type="gramEnd"/>
-      <w:r>
-        <w:t xml:space="preserve"> the </w:t>
+        <w:t xml:space="preserve">  . </w:t>
+      </w:r>
+      <w:r>
+        <w:t xml:space="preserve">The required dependencies to set up the environment can be found at the requirements.txt </w:t>
+      </w:r>
+      <w:r>
+        <w:t xml:space="preserve"> or the </w:t>
       </w:r>
       <w:proofErr w:type="spellStart"/>
       <w:r>
@@ -102,11 +70,7 @@
         <w:t xml:space="preserve"> of the current branch.</w:t>
       </w:r>
       <w:r>
-        <w:t xml:space="preserve"> The platform has been tested for python </w:t>
-      </w:r>
-      <w:proofErr w:type="gramStart"/>
-      <w:r>
-        <w:t>3.9.</w:t>
+        <w:t xml:space="preserve"> The platform has been tested for python 3.9.</w:t>
       </w:r>
       <w:r>
         <w:t>1</w:t>
@@ -114,7 +78,6 @@
       <w:r>
         <w:t>2 .</w:t>
       </w:r>
-      <w:proofErr w:type="gramEnd"/>
     </w:p>
     <w:p/>
     <w:p>
@@ -128,17 +91,12 @@
         <w:t xml:space="preserve"> MainApp.py, which will create all the </w:t>
       </w:r>
       <w:proofErr w:type="spellStart"/>
-      <w:proofErr w:type="gramStart"/>
       <w:r>
         <w:t>dataframes</w:t>
       </w:r>
       <w:proofErr w:type="spellEnd"/>
       <w:r>
-        <w:t xml:space="preserve"> .</w:t>
-      </w:r>
-      <w:proofErr w:type="gramEnd"/>
-      <w:r>
-        <w:t xml:space="preserve"> While to create graphs from the </w:t>
+        <w:t xml:space="preserve"> . While to create graphs from the </w:t>
       </w:r>
       <w:proofErr w:type="spellStart"/>
       <w:r>
@@ -151,15 +109,7 @@
     </w:p>
     <w:p>
       <w:r>
-        <w:t xml:space="preserve">The input files (log files and file intentions) for the platform are divided in four </w:t>
-      </w:r>
-      <w:proofErr w:type="gramStart"/>
-      <w:r>
-        <w:t>categories :</w:t>
-      </w:r>
-      <w:proofErr w:type="gramEnd"/>
-      <w:r>
-        <w:t xml:space="preserve"> Centralised, Decentralised, Hybrid and </w:t>
+        <w:t xml:space="preserve">The input files (log files and file intentions) for the platform are divided in four categories : Centralised, Decentralised, Hybrid and </w:t>
       </w:r>
       <w:proofErr w:type="spellStart"/>
       <w:r>
@@ -226,15 +176,7 @@
     <w:p/>
     <w:p>
       <w:r>
-        <w:t xml:space="preserve">Before running the </w:t>
-      </w:r>
-      <w:proofErr w:type="gramStart"/>
-      <w:r>
-        <w:t>code</w:t>
-      </w:r>
-      <w:proofErr w:type="gramEnd"/>
-      <w:r>
-        <w:t xml:space="preserve"> you will have to check that all the necessary folders exist</w:t>
+        <w:t>Before running the code you will have to check that all the necessary folders exist</w:t>
       </w:r>
       <w:r>
         <w:t xml:space="preserve"> (if you cloned the repository/branch they should already be there but you will still need to add the input data= log files and flight intentions)</w:t>
@@ -318,15 +260,7 @@
       </w:r>
       <w:proofErr w:type="spellEnd"/>
       <w:r>
-        <w:t xml:space="preserve">” folder is placed somewhere </w:t>
-      </w:r>
-      <w:proofErr w:type="gramStart"/>
-      <w:r>
-        <w:t>else</w:t>
-      </w:r>
-      <w:proofErr w:type="gramEnd"/>
-      <w:r>
-        <w:t xml:space="preserve"> you will have to change the </w:t>
+        <w:t xml:space="preserve">” folder is placed somewhere else you will have to change the </w:t>
       </w:r>
       <w:proofErr w:type="spellStart"/>
       <w:r>
@@ -420,15 +354,7 @@
         <w:t>GraphCreator</w:t>
       </w:r>
       <w:r>
-        <w:t xml:space="preserve">.py code is also located. If your “dills” folder is placed somewhere </w:t>
-      </w:r>
-      <w:proofErr w:type="gramStart"/>
-      <w:r>
-        <w:t>else</w:t>
-      </w:r>
-      <w:proofErr w:type="gramEnd"/>
-      <w:r>
-        <w:t xml:space="preserve"> you will have to change the </w:t>
+        <w:t xml:space="preserve">.py code is also located. If your “dills” folder is placed somewhere else you will have to change the </w:t>
       </w:r>
       <w:proofErr w:type="spellStart"/>
       <w:r>
@@ -489,15 +415,7 @@
       </w:r>
       <w:proofErr w:type="spellEnd"/>
       <w:r>
-        <w:t xml:space="preserve"> folder </w:t>
-      </w:r>
-      <w:proofErr w:type="gramStart"/>
-      <w:r>
-        <w:t>copy</w:t>
-      </w:r>
-      <w:proofErr w:type="gramEnd"/>
-      <w:r>
-        <w:t xml:space="preserve"> the original.</w:t>
+        <w:t xml:space="preserve"> folder copy the original.</w:t>
       </w:r>
     </w:p>
     <w:p/>
@@ -506,6 +424,7 @@
         <w:rPr>
           <w:b/>
           <w:bCs/>
+          <w:lang w:val="en-US"/>
         </w:rPr>
       </w:pPr>
       <w:r>
@@ -520,21 +439,13 @@
           <w:b/>
           <w:bCs/>
         </w:rPr>
-        <w:t xml:space="preserve"> without </w:t>
-      </w:r>
-      <w:proofErr w:type="spellStart"/>
+        <w:t xml:space="preserve"> </w:t>
+      </w:r>
       <w:r>
         <w:rPr>
           <w:b/>
           <w:bCs/>
-        </w:rPr>
-        <w:t>mulitthreading</w:t>
-      </w:r>
-      <w:proofErr w:type="spellEnd"/>
-      <w:r>
-        <w:rPr>
-          <w:b/>
-          <w:bCs/>
+          <w:lang w:val="en-US"/>
         </w:rPr>
         <w:t>:</w:t>
       </w:r>
@@ -574,15 +485,7 @@
       </w:r>
       <w:proofErr w:type="spellEnd"/>
       <w:r>
-        <w:t xml:space="preserve"> to </w:t>
-      </w:r>
-      <w:proofErr w:type="gramStart"/>
-      <w:r>
-        <w:t>True ,</w:t>
-      </w:r>
-      <w:proofErr w:type="gramEnd"/>
-      <w:r>
-        <w:t xml:space="preserve"> in the DataframeCreator.py code.</w:t>
+        <w:t xml:space="preserve"> to True , in the DataframeCreator.py code.</w:t>
       </w:r>
     </w:p>
     <w:p>
@@ -662,10 +565,67 @@
         </w:numPr>
       </w:pPr>
       <w:r>
-        <w:t xml:space="preserve">Press </w:t>
-      </w:r>
-      <w:r>
-        <w:t>2</w:t>
+        <w:t>Press 2</w:t>
+      </w:r>
+    </w:p>
+    <w:p>
+      <w:pPr>
+        <w:pStyle w:val="ListParagraph"/>
+        <w:numPr>
+          <w:ilvl w:val="0"/>
+          <w:numId w:val="1"/>
+        </w:numPr>
+      </w:pPr>
+      <w:r>
+        <w:t>If you want to compute and print sound exposure metrics</w:t>
+      </w:r>
+    </w:p>
+    <w:p>
+      <w:pPr>
+        <w:pStyle w:val="ListParagraph"/>
+        <w:numPr>
+          <w:ilvl w:val="0"/>
+          <w:numId w:val="1"/>
+        </w:numPr>
+      </w:pPr>
+      <w:r>
+        <w:t xml:space="preserve">Run the MainApp.py </w:t>
+      </w:r>
+    </w:p>
+    <w:p>
+      <w:pPr>
+        <w:pStyle w:val="ListParagraph"/>
+        <w:numPr>
+          <w:ilvl w:val="0"/>
+          <w:numId w:val="1"/>
+        </w:numPr>
+      </w:pPr>
+      <w:r>
+        <w:t xml:space="preserve">Press 1 </w:t>
+      </w:r>
+    </w:p>
+    <w:p>
+      <w:pPr>
+        <w:pStyle w:val="ListParagraph"/>
+        <w:numPr>
+          <w:ilvl w:val="0"/>
+          <w:numId w:val="1"/>
+        </w:numPr>
+      </w:pPr>
+      <w:r>
+        <w:t>Insert the wanted number of threads, to run it as a single thread press 1 and then enter</w:t>
+      </w:r>
+    </w:p>
+    <w:p>
+      <w:pPr>
+        <w:pStyle w:val="ListParagraph"/>
+        <w:numPr>
+          <w:ilvl w:val="0"/>
+          <w:numId w:val="1"/>
+        </w:numPr>
+      </w:pPr>
+      <w:r>
+        <w:t>The statistics for the noise exposure for the 5 different densities should be printed.</w:t>
       </w:r>
     </w:p>
     <w:p/>
@@ -813,6 +773,7 @@
       </w:pPr>
       <w:proofErr w:type="spellStart"/>
       <w:r>
+        <w:lastRenderedPageBreak/>
         <w:t>Conf_log_datframe</w:t>
       </w:r>
       <w:proofErr w:type="spellEnd"/>
@@ -845,15 +806,7 @@
       </w:r>
       <w:proofErr w:type="spellEnd"/>
       <w:r>
-        <w:t xml:space="preserve"> and per scenario and contains data </w:t>
-      </w:r>
-      <w:proofErr w:type="gramStart"/>
-      <w:r>
-        <w:t>describing  that</w:t>
-      </w:r>
-      <w:proofErr w:type="gramEnd"/>
-      <w:r>
-        <w:t xml:space="preserve"> </w:t>
+        <w:t xml:space="preserve"> and per scenario and contains data describing  that </w:t>
       </w:r>
       <w:proofErr w:type="spellStart"/>
       <w:r>
@@ -890,7 +843,6 @@
       </w:pPr>
       <w:proofErr w:type="spellStart"/>
       <w:r>
-        <w:lastRenderedPageBreak/>
         <w:t>Env_metrics_dataframe</w:t>
       </w:r>
       <w:proofErr w:type="spellEnd"/>
@@ -1015,17 +967,12 @@
       </w:r>
       <w:proofErr w:type="spellStart"/>
       <w:r>
-        <w:t>Prio_metrics_</w:t>
-      </w:r>
-      <w:proofErr w:type="gramStart"/>
-      <w:r>
-        <w:t>dataframes</w:t>
+        <w:t>Prio_metrics_dataframes</w:t>
       </w:r>
       <w:proofErr w:type="spellEnd"/>
       <w:r>
         <w:t xml:space="preserve"> .</w:t>
       </w:r>
-      <w:proofErr w:type="gramEnd"/>
     </w:p>
     <w:p/>
     <w:p>
@@ -1237,6 +1184,7 @@
           </w:tcPr>
           <w:p>
             <w:r>
+              <w:lastRenderedPageBreak/>
               <w:t>AEQ3</w:t>
             </w:r>
           </w:p>
@@ -1252,15 +1200,7 @@
           </w:p>
           <w:p>
             <w:r>
-              <w:t xml:space="preserve">Computed by using the </w:t>
-            </w:r>
-            <w:proofErr w:type="gramStart"/>
-            <w:r>
-              <w:t>std(</w:t>
-            </w:r>
-            <w:proofErr w:type="gramEnd"/>
-            <w:r>
-              <w:t>) function of pandas over the arrival delay of all aircraft which arrived to their destinatio</w:t>
+              <w:t>Computed by using the std() function of pandas over the arrival delay of all aircraft which arrived to their destinatio</w:t>
             </w:r>
             <w:r>
               <w:t>n</w:t>
@@ -1288,33 +1228,13 @@
           </w:tcPr>
           <w:p>
             <w:r>
-              <w:t xml:space="preserve">Computed as the maximal difference between any individual flight intention delay and the average </w:t>
-            </w:r>
-            <w:proofErr w:type="gramStart"/>
-            <w:r>
-              <w:t>delay;</w:t>
-            </w:r>
-            <w:proofErr w:type="gramEnd"/>
-            <w:r>
-              <w:t xml:space="preserve"> where delay for each flight </w:t>
-            </w:r>
-            <w:r>
-              <w:lastRenderedPageBreak/>
-              <w:t>intention is calculated as the difference between realized arrival time and ideal expected arrival time.</w:t>
+              <w:t>Computed as the maximal difference between any individual flight intention delay and the average delay; where delay for each flight intention is calculated as the difference between realized arrival time and ideal expected arrival time.</w:t>
             </w:r>
           </w:p>
           <w:p/>
           <w:p>
             <w:r>
-              <w:t xml:space="preserve">The average delay was computed as the mean of the arrival delays of all aircraft which arrived </w:t>
-            </w:r>
-            <w:proofErr w:type="gramStart"/>
-            <w:r>
-              <w:t>to</w:t>
-            </w:r>
-            <w:proofErr w:type="gramEnd"/>
-            <w:r>
-              <w:t xml:space="preserve"> their destination. The metric is equal to the maximum </w:t>
+              <w:t xml:space="preserve">The average delay was computed as the mean of the arrival delays of all aircraft which arrived to their destination. The metric is equal to the maximum </w:t>
             </w:r>
             <w:r>
               <w:rPr>
@@ -1324,15 +1244,7 @@
               <w:t xml:space="preserve">absolute </w:t>
             </w:r>
             <w:r>
-              <w:t xml:space="preserve">difference between the arrival delays of all aircraft which arrived </w:t>
-            </w:r>
-            <w:proofErr w:type="gramStart"/>
-            <w:r>
-              <w:t>to</w:t>
-            </w:r>
-            <w:proofErr w:type="gramEnd"/>
-            <w:r>
-              <w:t xml:space="preserve"> their destination and the computed average delay.</w:t>
+              <w:t>difference between the arrival delays of all aircraft which arrived to their destination and the computed average delay.</w:t>
             </w:r>
           </w:p>
         </w:tc>
@@ -1347,257 +1259,241 @@
           </w:tcPr>
           <w:p>
             <w:r>
+              <w:t>AEQ5</w:t>
+            </w:r>
+          </w:p>
+        </w:tc>
+        <w:tc>
+          <w:tcPr>
+            <w:tcW w:w="6255" w:type="dxa"/>
+          </w:tcPr>
+          <w:p>
+            <w:r>
+              <w:t>Number of flight intentions whose delay is greater than a given threshold from the average delay in absolute sense.</w:t>
+            </w:r>
+          </w:p>
+          <w:p>
+            <w:r>
+              <w:t>The average delay was computed as the mean of the arrival delays of all aircraft which arrived to their destination</w:t>
+            </w:r>
+            <w:r>
+              <w:t>.</w:t>
+            </w:r>
+          </w:p>
+          <w:p>
+            <w:r>
+              <w:t>The metric is computed as the number of aircraft that did not spawn plus the number of aircraft that did not arrive to their destination plus the number of aircraft that arrived in their destination in time and the absolute difference between their arrival delays and the average delay is larger than a threshold. The threshold is set to 50 seconds.</w:t>
+            </w:r>
+          </w:p>
+        </w:tc>
+      </w:tr>
+      <w:tr>
+        <w:tc>
+          <w:tcPr>
+            <w:tcW w:w="2760" w:type="dxa"/>
+          </w:tcPr>
+          <w:p>
+            <w:r>
+              <w:t>AEQ5_1</w:t>
+            </w:r>
+          </w:p>
+        </w:tc>
+        <w:tc>
+          <w:tcPr>
+            <w:tcW w:w="6255" w:type="dxa"/>
+          </w:tcPr>
+          <w:p>
+            <w:r>
+              <w:t>AEQ5 / total number of aircraft described in the flight intention</w:t>
+            </w:r>
+          </w:p>
+          <w:p/>
+        </w:tc>
+      </w:tr>
+      <w:tr>
+        <w:tc>
+          <w:tcPr>
+            <w:tcW w:w="2760" w:type="dxa"/>
+            <w:shd w:val="clear" w:color="auto" w:fill="1E8BCD"/>
+          </w:tcPr>
+          <w:p>
+            <w:r>
+              <w:t>Capacity</w:t>
+            </w:r>
+          </w:p>
+        </w:tc>
+        <w:tc>
+          <w:tcPr>
+            <w:tcW w:w="6255" w:type="dxa"/>
+            <w:shd w:val="clear" w:color="auto" w:fill="1E8BCD"/>
+          </w:tcPr>
+          <w:p/>
+        </w:tc>
+      </w:tr>
+      <w:tr>
+        <w:tc>
+          <w:tcPr>
+            <w:tcW w:w="2760" w:type="dxa"/>
+          </w:tcPr>
+          <w:p>
+            <w:r>
+              <w:t>CAP1</w:t>
+            </w:r>
+          </w:p>
+        </w:tc>
+        <w:tc>
+          <w:tcPr>
+            <w:tcW w:w="6255" w:type="dxa"/>
+          </w:tcPr>
+          <w:p>
+            <w:r>
+              <w:t>Measured as an arithmetic mean of delay of all flight intentions, where delay for each flight intention is calculated as the difference between realized arrival time and ideal expected arrival time.</w:t>
+            </w:r>
+          </w:p>
+          <w:p>
+            <w:r>
+              <w:t>Computed as the mean of the arrival delays of all aircraft which arrived to their destination.</w:t>
+            </w:r>
+          </w:p>
+        </w:tc>
+      </w:tr>
+      <w:tr>
+        <w:tc>
+          <w:tcPr>
+            <w:tcW w:w="2760" w:type="dxa"/>
+          </w:tcPr>
+          <w:p>
+            <w:r>
+              <w:t>CAP2</w:t>
+            </w:r>
+          </w:p>
+        </w:tc>
+        <w:tc>
+          <w:tcPr>
+            <w:tcW w:w="6255" w:type="dxa"/>
+          </w:tcPr>
+          <w:p>
+            <w:r>
+              <w:t>Number of intrusions per flight intention I.e., a ration between total number of intrusions (SAF-2 indicator) and number of flight intentions.</w:t>
+            </w:r>
+          </w:p>
+          <w:p>
+            <w:r>
+              <w:t>SAF2/ total number of spawned aircraft</w:t>
+            </w:r>
+          </w:p>
+        </w:tc>
+      </w:tr>
+      <w:tr>
+        <w:tc>
+          <w:tcPr>
+            <w:tcW w:w="2760" w:type="dxa"/>
+          </w:tcPr>
+          <w:p>
+            <w:r>
+              <w:t>CAP3</w:t>
+            </w:r>
+          </w:p>
+        </w:tc>
+        <w:tc>
+          <w:tcPr>
+            <w:tcW w:w="6255" w:type="dxa"/>
+          </w:tcPr>
+          <w:p>
+            <w:r>
+              <w:t>Computed only for scenarios with the rogue uncertainty.</w:t>
+            </w:r>
+          </w:p>
+          <w:p>
+            <w:r>
+              <w:t>CAP3=CAP1_for rogue scenario –CAP1_for regarding baseline scenario</w:t>
+            </w:r>
+          </w:p>
+        </w:tc>
+      </w:tr>
+      <w:tr>
+        <w:tc>
+          <w:tcPr>
+            <w:tcW w:w="2760" w:type="dxa"/>
+          </w:tcPr>
+          <w:p>
+            <w:r>
+              <w:t>CAP4</w:t>
+            </w:r>
+          </w:p>
+        </w:tc>
+        <w:tc>
+          <w:tcPr>
+            <w:tcW w:w="6255" w:type="dxa"/>
+          </w:tcPr>
+          <w:p>
+            <w:r>
+              <w:t>Computed only for scenarios with the rogue uncertainty.</w:t>
+            </w:r>
+          </w:p>
+          <w:p>
+            <w:r>
+              <w:t>CAP4=CAP2_for rogue scenario –CAP2_for regarding baseline scenario</w:t>
+            </w:r>
+          </w:p>
+          <w:p/>
+        </w:tc>
+      </w:tr>
+      <w:tr>
+        <w:tc>
+          <w:tcPr>
+            <w:tcW w:w="2760" w:type="dxa"/>
+            <w:shd w:val="clear" w:color="auto" w:fill="1E8BCD"/>
+          </w:tcPr>
+          <w:p>
+            <w:r>
+              <w:t>Efficiency</w:t>
+            </w:r>
+          </w:p>
+        </w:tc>
+        <w:tc>
+          <w:tcPr>
+            <w:tcW w:w="6255" w:type="dxa"/>
+            <w:shd w:val="clear" w:color="auto" w:fill="1E8BCD"/>
+          </w:tcPr>
+          <w:p/>
+        </w:tc>
+      </w:tr>
+      <w:tr>
+        <w:tc>
+          <w:tcPr>
+            <w:tcW w:w="2760" w:type="dxa"/>
+          </w:tcPr>
+          <w:p>
+            <w:r>
+              <w:t>EFF1</w:t>
+            </w:r>
+          </w:p>
+        </w:tc>
+        <w:tc>
+          <w:tcPr>
+            <w:tcW w:w="6255" w:type="dxa"/>
+          </w:tcPr>
+          <w:p>
+            <w:r>
+              <w:t>Ratio representing the length of the ideal horizontal route to the actual horizontal route.</w:t>
+            </w:r>
+          </w:p>
+          <w:p>
+            <w:r>
+              <w:t>Only aircraft that arrived in their destination were considered. The sum of the baseline_2d_distance divided by the sum of the actual_2d_distance.</w:t>
+            </w:r>
+          </w:p>
+        </w:tc>
+      </w:tr>
+      <w:tr>
+        <w:tc>
+          <w:tcPr>
+            <w:tcW w:w="2760" w:type="dxa"/>
+          </w:tcPr>
+          <w:p>
+            <w:r>
               <w:lastRenderedPageBreak/>
-              <w:t>AEQ5</w:t>
-            </w:r>
-          </w:p>
-        </w:tc>
-        <w:tc>
-          <w:tcPr>
-            <w:tcW w:w="6255" w:type="dxa"/>
-          </w:tcPr>
-          <w:p>
-            <w:r>
-              <w:t>Number of flight intentions whose delay is greater than a given threshold from the average delay in absolute sense.</w:t>
-            </w:r>
-          </w:p>
-          <w:p>
-            <w:r>
-              <w:t xml:space="preserve">The average delay was computed as the mean of the arrival delays of all aircraft which arrived </w:t>
-            </w:r>
-            <w:proofErr w:type="gramStart"/>
-            <w:r>
-              <w:t>to</w:t>
-            </w:r>
-            <w:proofErr w:type="gramEnd"/>
-            <w:r>
-              <w:t xml:space="preserve"> their destination</w:t>
-            </w:r>
-            <w:r>
-              <w:t>.</w:t>
-            </w:r>
-          </w:p>
-          <w:p>
-            <w:r>
-              <w:t>The metric is computed as the number of aircraft that did not spawn plus the number of aircraft that did not arrive to their destination plus the number of aircraft that arrived in their destination in time and the absolute difference between their arrival delays and the average delay is larger than a threshold. The threshold is set to 50 seconds.</w:t>
-            </w:r>
-          </w:p>
-        </w:tc>
-      </w:tr>
-      <w:tr>
-        <w:tc>
-          <w:tcPr>
-            <w:tcW w:w="2760" w:type="dxa"/>
-          </w:tcPr>
-          <w:p>
-            <w:r>
-              <w:t>AEQ5_1</w:t>
-            </w:r>
-          </w:p>
-        </w:tc>
-        <w:tc>
-          <w:tcPr>
-            <w:tcW w:w="6255" w:type="dxa"/>
-          </w:tcPr>
-          <w:p>
-            <w:r>
-              <w:t>AEQ5 / total number of aircraft described in the flight intention</w:t>
-            </w:r>
-          </w:p>
-          <w:p/>
-        </w:tc>
-      </w:tr>
-      <w:tr>
-        <w:tc>
-          <w:tcPr>
-            <w:tcW w:w="2760" w:type="dxa"/>
-            <w:shd w:val="clear" w:color="auto" w:fill="1E8BCD"/>
-          </w:tcPr>
-          <w:p>
-            <w:r>
-              <w:t>Capacity</w:t>
-            </w:r>
-          </w:p>
-        </w:tc>
-        <w:tc>
-          <w:tcPr>
-            <w:tcW w:w="6255" w:type="dxa"/>
-            <w:shd w:val="clear" w:color="auto" w:fill="1E8BCD"/>
-          </w:tcPr>
-          <w:p/>
-        </w:tc>
-      </w:tr>
-      <w:tr>
-        <w:tc>
-          <w:tcPr>
-            <w:tcW w:w="2760" w:type="dxa"/>
-          </w:tcPr>
-          <w:p>
-            <w:r>
-              <w:t>CAP1</w:t>
-            </w:r>
-          </w:p>
-        </w:tc>
-        <w:tc>
-          <w:tcPr>
-            <w:tcW w:w="6255" w:type="dxa"/>
-          </w:tcPr>
-          <w:p>
-            <w:r>
-              <w:t>Measured as an arithmetic mean of delay of all flight intentions, where delay for each flight intention is calculated as the difference between realized arrival time and ideal expected arrival time.</w:t>
-            </w:r>
-          </w:p>
-          <w:p>
-            <w:r>
-              <w:t xml:space="preserve">Computed as the mean of the arrival delays of all aircraft which arrived </w:t>
-            </w:r>
-            <w:proofErr w:type="gramStart"/>
-            <w:r>
-              <w:t>to</w:t>
-            </w:r>
-            <w:proofErr w:type="gramEnd"/>
-            <w:r>
-              <w:t xml:space="preserve"> their destination.</w:t>
-            </w:r>
-          </w:p>
-        </w:tc>
-      </w:tr>
-      <w:tr>
-        <w:tc>
-          <w:tcPr>
-            <w:tcW w:w="2760" w:type="dxa"/>
-          </w:tcPr>
-          <w:p>
-            <w:r>
-              <w:t>CAP2</w:t>
-            </w:r>
-          </w:p>
-        </w:tc>
-        <w:tc>
-          <w:tcPr>
-            <w:tcW w:w="6255" w:type="dxa"/>
-          </w:tcPr>
-          <w:p>
-            <w:r>
-              <w:t>Number of intrusions per flight intention I.e., a ration between total number of intrusions (SAF-2 indicator) and number of flight intentions.</w:t>
-            </w:r>
-          </w:p>
-          <w:p>
-            <w:r>
-              <w:t>SAF2/ total number of spawned aircraft</w:t>
-            </w:r>
-          </w:p>
-        </w:tc>
-      </w:tr>
-      <w:tr>
-        <w:tc>
-          <w:tcPr>
-            <w:tcW w:w="2760" w:type="dxa"/>
-          </w:tcPr>
-          <w:p>
-            <w:r>
-              <w:t>CAP3</w:t>
-            </w:r>
-          </w:p>
-        </w:tc>
-        <w:tc>
-          <w:tcPr>
-            <w:tcW w:w="6255" w:type="dxa"/>
-          </w:tcPr>
-          <w:p>
-            <w:r>
-              <w:t>Computed only for scenarios with the rogue uncertainty.</w:t>
-            </w:r>
-          </w:p>
-          <w:p>
-            <w:r>
-              <w:t>CAP3=CAP1_for rogue scenario –CAP1_for regarding baseline scenario</w:t>
-            </w:r>
-          </w:p>
-        </w:tc>
-      </w:tr>
-      <w:tr>
-        <w:tc>
-          <w:tcPr>
-            <w:tcW w:w="2760" w:type="dxa"/>
-          </w:tcPr>
-          <w:p>
-            <w:r>
-              <w:t>CAP4</w:t>
-            </w:r>
-          </w:p>
-        </w:tc>
-        <w:tc>
-          <w:tcPr>
-            <w:tcW w:w="6255" w:type="dxa"/>
-          </w:tcPr>
-          <w:p>
-            <w:r>
-              <w:t>Computed only for scenarios with the rogue uncertainty.</w:t>
-            </w:r>
-          </w:p>
-          <w:p>
-            <w:r>
-              <w:t>CAP4=CAP2_for rogue scenario –CAP2_for regarding baseline scenario</w:t>
-            </w:r>
-          </w:p>
-          <w:p/>
-        </w:tc>
-      </w:tr>
-      <w:tr>
-        <w:tc>
-          <w:tcPr>
-            <w:tcW w:w="2760" w:type="dxa"/>
-            <w:shd w:val="clear" w:color="auto" w:fill="1E8BCD"/>
-          </w:tcPr>
-          <w:p>
-            <w:r>
-              <w:t>Efficiency</w:t>
-            </w:r>
-          </w:p>
-        </w:tc>
-        <w:tc>
-          <w:tcPr>
-            <w:tcW w:w="6255" w:type="dxa"/>
-            <w:shd w:val="clear" w:color="auto" w:fill="1E8BCD"/>
-          </w:tcPr>
-          <w:p/>
-        </w:tc>
-      </w:tr>
-      <w:tr>
-        <w:tc>
-          <w:tcPr>
-            <w:tcW w:w="2760" w:type="dxa"/>
-          </w:tcPr>
-          <w:p>
-            <w:r>
-              <w:t>EFF1</w:t>
-            </w:r>
-          </w:p>
-        </w:tc>
-        <w:tc>
-          <w:tcPr>
-            <w:tcW w:w="6255" w:type="dxa"/>
-          </w:tcPr>
-          <w:p>
-            <w:r>
-              <w:t>Ratio representing the length of the ideal horizontal route to the actual horizontal route.</w:t>
-            </w:r>
-          </w:p>
-          <w:p>
-            <w:r>
-              <w:t>Only aircraft that arrived in their destination were considered. The sum of the baseline_2d_distance divided by the sum of the actual_2d_distance.</w:t>
-            </w:r>
-          </w:p>
-        </w:tc>
-      </w:tr>
-      <w:tr>
-        <w:tc>
-          <w:tcPr>
-            <w:tcW w:w="2760" w:type="dxa"/>
-          </w:tcPr>
-          <w:p>
-            <w:r>
               <w:t>EFF2</w:t>
             </w:r>
           </w:p>
@@ -1646,22 +1542,14 @@
             </w:r>
             <w:proofErr w:type="spellStart"/>
             <w:r>
-              <w:t>actual_vertical_</w:t>
-            </w:r>
-            <w:proofErr w:type="gramStart"/>
-            <w:r>
-              <w:t>distance</w:t>
+              <w:t>actual_vertical_distance</w:t>
             </w:r>
             <w:proofErr w:type="spellEnd"/>
             <w:r>
               <w:t xml:space="preserve">  </w:t>
             </w:r>
             <w:r>
-              <w:t>were</w:t>
-            </w:r>
-            <w:proofErr w:type="gramEnd"/>
-            <w:r>
-              <w:t xml:space="preserve"> considered. The sum of the </w:t>
+              <w:t xml:space="preserve">were considered. The sum of the </w:t>
             </w:r>
             <w:proofErr w:type="spellStart"/>
             <w:r>
@@ -1690,7 +1578,6 @@
           </w:tcPr>
           <w:p>
             <w:r>
-              <w:lastRenderedPageBreak/>
               <w:t>EFF3</w:t>
             </w:r>
           </w:p>
@@ -1775,18 +1662,10 @@
               <w:t xml:space="preserve"> </w:t>
             </w:r>
             <w:r>
-              <w:t>and had a valid value for actual_3d_</w:t>
-            </w:r>
-            <w:proofErr w:type="gramStart"/>
-            <w:r>
-              <w:t xml:space="preserve">distance  </w:t>
-            </w:r>
-            <w:r>
-              <w:t>were</w:t>
-            </w:r>
-            <w:proofErr w:type="gramEnd"/>
-            <w:r>
-              <w:t xml:space="preserve"> considered. The sum of the baseline_3d_distance divided by the sum of the actual_3d_distance.</w:t>
+              <w:t xml:space="preserve">and had a valid value for actual_3d_distance  </w:t>
+            </w:r>
+            <w:r>
+              <w:t>were considered. The sum of the baseline_3d_distance divided by the sum of the actual_3d_distance.</w:t>
             </w:r>
           </w:p>
           <w:p/>
@@ -1858,18 +1737,10 @@
           </w:p>
           <w:p>
             <w:r>
-              <w:t xml:space="preserve">Computed as the mean of the departure delay for all aircraft </w:t>
-            </w:r>
-            <w:proofErr w:type="gramStart"/>
-            <w:r>
-              <w:t xml:space="preserve">that </w:t>
-            </w:r>
-            <w:r>
-              <w:t xml:space="preserve"> arrived</w:t>
-            </w:r>
-            <w:proofErr w:type="gramEnd"/>
-            <w:r>
-              <w:t xml:space="preserve"> in their destination.</w:t>
+              <w:t xml:space="preserve">Computed as the mean of the departure delay for all aircraft that </w:t>
+            </w:r>
+            <w:r>
+              <w:t xml:space="preserve"> arrived in their destination.</w:t>
             </w:r>
           </w:p>
         </w:tc>
@@ -2112,6 +1983,7 @@
           </w:tcPr>
           <w:p>
             <w:r>
+              <w:lastRenderedPageBreak/>
               <w:t>SAF5</w:t>
             </w:r>
           </w:p>
@@ -2133,15 +2005,7 @@
               <w:spacing w:line="259" w:lineRule="auto"/>
             </w:pPr>
             <w:r>
-              <w:t xml:space="preserve">The sum of the time </w:t>
-            </w:r>
-            <w:proofErr w:type="gramStart"/>
-            <w:r>
-              <w:t>spend</w:t>
-            </w:r>
-            <w:proofErr w:type="gramEnd"/>
-            <w:r>
-              <w:t xml:space="preserve"> in LOS over all LOS events that occurre</w:t>
+              <w:t>The sum of the time spend in LOS over all LOS events that occurre</w:t>
             </w:r>
             <w:r>
               <w:t>d</w:t>
@@ -2219,7 +2083,6 @@
               <w:spacing w:line="259" w:lineRule="auto"/>
             </w:pPr>
             <w:r>
-              <w:lastRenderedPageBreak/>
               <w:t xml:space="preserve">The number of severe </w:t>
             </w:r>
             <w:proofErr w:type="spellStart"/>
@@ -2257,7 +2120,6 @@
           </w:tcPr>
           <w:p>
             <w:r>
-              <w:lastRenderedPageBreak/>
               <w:t>SAF6_2</w:t>
             </w:r>
           </w:p>
@@ -2376,13 +2238,8 @@
               <w:spacing w:line="259" w:lineRule="auto"/>
             </w:pPr>
             <w:r>
-              <w:t xml:space="preserve">Number of severe open airspace geofences </w:t>
-            </w:r>
-            <w:proofErr w:type="gramStart"/>
-            <w:r>
-              <w:t>violations .</w:t>
-            </w:r>
-            <w:proofErr w:type="gramEnd"/>
+              <w:t>Number of severe open airspace geofences violations .</w:t>
+            </w:r>
           </w:p>
           <w:p>
             <w:pPr>
@@ -2423,13 +2280,8 @@
               <w:spacing w:line="259" w:lineRule="auto"/>
             </w:pPr>
             <w:r>
-              <w:t xml:space="preserve">Number of severe buildings </w:t>
-            </w:r>
-            <w:proofErr w:type="gramStart"/>
-            <w:r>
-              <w:t>violations .</w:t>
-            </w:r>
-            <w:proofErr w:type="gramEnd"/>
+              <w:t>Number of severe buildings violations .</w:t>
+            </w:r>
           </w:p>
           <w:p>
             <w:pPr>
@@ -2509,17 +2361,12 @@
               <w:t xml:space="preserve"> in loitering </w:t>
             </w:r>
             <w:proofErr w:type="spellStart"/>
-            <w:proofErr w:type="gramStart"/>
             <w:r>
               <w:t>nfzs</w:t>
             </w:r>
             <w:proofErr w:type="spellEnd"/>
             <w:r>
-              <w:t xml:space="preserve"> ,</w:t>
-            </w:r>
-            <w:proofErr w:type="gramEnd"/>
-            <w:r>
-              <w:t xml:space="preserve"> in which the violating aircraft had its origin or destination node in the </w:t>
+              <w:t xml:space="preserve"> , in which the violating aircraft had its origin or destination node in the </w:t>
             </w:r>
             <w:proofErr w:type="spellStart"/>
             <w:r>
@@ -2581,17 +2428,12 @@
               <w:t xml:space="preserve"> in loitering </w:t>
             </w:r>
             <w:proofErr w:type="spellStart"/>
-            <w:proofErr w:type="gramStart"/>
             <w:r>
               <w:t>nfzs</w:t>
             </w:r>
             <w:proofErr w:type="spellEnd"/>
             <w:r>
-              <w:t xml:space="preserve"> ,</w:t>
-            </w:r>
-            <w:proofErr w:type="gramEnd"/>
-            <w:r>
-              <w:t xml:space="preserve"> in which the violating aircraft was already in the </w:t>
+              <w:t xml:space="preserve"> , in which the violating aircraft was already in the </w:t>
             </w:r>
             <w:proofErr w:type="spellStart"/>
             <w:r>
@@ -2734,16 +2576,12 @@
           </w:p>
           <w:p/>
           <w:p>
-            <w:proofErr w:type="gramStart"/>
-            <w:r>
+            <w:r>
+              <w:lastRenderedPageBreak/>
               <w:t xml:space="preserve">The </w:t>
             </w:r>
             <w:r>
-              <w:t xml:space="preserve"> sum</w:t>
-            </w:r>
-            <w:proofErr w:type="gramEnd"/>
-            <w:r>
-              <w:t xml:space="preserve"> of all the length of the route segments of all the aircraft as logged in the </w:t>
+              <w:t xml:space="preserve"> sum of all the length of the route segments of all the aircraft as logged in the </w:t>
             </w:r>
             <w:proofErr w:type="spellStart"/>
             <w:r>
@@ -2780,6 +2618,7 @@
           </w:tcPr>
           <w:p>
             <w:r>
+              <w:lastRenderedPageBreak/>
               <w:t>ENV3</w:t>
             </w:r>
             <w:r>
@@ -2798,7 +2637,6 @@
           </w:p>
           <w:p>
             <w:r>
-              <w:lastRenderedPageBreak/>
               <w:t>Represent total sound exposure at the given point</w:t>
             </w:r>
             <w:r>
@@ -2820,7 +2658,6 @@
           </w:tcPr>
           <w:p>
             <w:r>
-              <w:lastRenderedPageBreak/>
               <w:t>ENV3_2</w:t>
             </w:r>
           </w:p>
@@ -2939,15 +2776,7 @@
           </w:p>
           <w:p>
             <w:r>
-              <w:t xml:space="preserve">Only aircraft that arrived in their destination were considered. The sum of flight time of the aircraft multiplied by a weight dependant on their priority. The weight is 1 for priority </w:t>
-            </w:r>
-            <w:proofErr w:type="gramStart"/>
-            <w:r>
-              <w:t>1 ,</w:t>
-            </w:r>
-            <w:proofErr w:type="gramEnd"/>
-            <w:r>
-              <w:t xml:space="preserve"> 2 for priority 2, 4 for priority 3 and 8 for priority 4.</w:t>
+              <w:t>Only aircraft that arrived in their destination were considered. The sum of flight time of the aircraft multiplied by a weight dependant on their priority. The weight is 1 for priority 1 , 2 for priority 2, 4 for priority 3 and 8 for priority 4.</w:t>
             </w:r>
           </w:p>
         </w:tc>
@@ -2981,15 +2810,7 @@
               <w:t xml:space="preserve">destination </w:t>
             </w:r>
             <w:r>
-              <w:t xml:space="preserve">were considered. The sum of the 3d distance of the aircraft multiplied by a weight dependant on their priority. The weight is 1 for priority </w:t>
-            </w:r>
-            <w:proofErr w:type="gramStart"/>
-            <w:r>
-              <w:t>1 ,</w:t>
-            </w:r>
-            <w:proofErr w:type="gramEnd"/>
-            <w:r>
-              <w:t xml:space="preserve"> 2 for priority 2, 4 for priority 3 and 8 for priority 4.</w:t>
+              <w:t>were considered. The sum of the 3d distance of the aircraft multiplied by a weight dependant on their priority. The weight is 1 for priority 1 , 2 for priority 2, 4 for priority 3 and 8 for priority 4.</w:t>
             </w:r>
           </w:p>
           <w:p>

</xml_diff>

<commit_message>
Intergrate changes for large del-dest distances
</commit_message>
<xml_diff>
--- a/Platfrom descripiton and guidelines.docx
+++ b/Platfrom descripiton and guidelines.docx
@@ -31,15 +31,7 @@
     </w:p>
     <w:p>
       <w:r>
-        <w:t xml:space="preserve">The platform is written in python and it is based on the utilisation of pandas </w:t>
-      </w:r>
-      <w:proofErr w:type="spellStart"/>
-      <w:r>
-        <w:t>dataframes</w:t>
-      </w:r>
-      <w:proofErr w:type="spellEnd"/>
-      <w:r>
-        <w:t xml:space="preserve"> to save the data and the computed metrics. The platform code may be found in </w:t>
+        <w:t xml:space="preserve">The platform is written in python and it is based on the utilisation of pandas dataframes to save the data and the computed metrics. The platform code may be found in </w:t>
       </w:r>
       <w:hyperlink r:id="rId5">
         <w:r>
@@ -56,15 +48,7 @@
         <w:t xml:space="preserve">The required dependencies to set up the environment can be found at the requirements.txt </w:t>
       </w:r>
       <w:r>
-        <w:t xml:space="preserve"> or the </w:t>
-      </w:r>
-      <w:proofErr w:type="spellStart"/>
-      <w:r>
-        <w:t>environment.yml</w:t>
-      </w:r>
-      <w:proofErr w:type="spellEnd"/>
-      <w:r>
-        <w:t xml:space="preserve"> </w:t>
+        <w:t xml:space="preserve"> or the environment.yml </w:t>
       </w:r>
       <w:r>
         <w:t xml:space="preserve"> of the current branch.</w:t>
@@ -88,89 +72,17 @@
         <w:t>d</w:t>
       </w:r>
       <w:r>
-        <w:t xml:space="preserve"> MainApp.py, which will create all the </w:t>
-      </w:r>
-      <w:proofErr w:type="spellStart"/>
-      <w:r>
-        <w:t>dataframes</w:t>
-      </w:r>
-      <w:proofErr w:type="spellEnd"/>
-      <w:r>
-        <w:t xml:space="preserve"> . While to create graphs from the </w:t>
-      </w:r>
-      <w:proofErr w:type="spellStart"/>
-      <w:r>
-        <w:t>dataframes</w:t>
-      </w:r>
-      <w:proofErr w:type="spellEnd"/>
-      <w:r>
-        <w:t>, you will need to run the GraphCreator.py code.</w:t>
-      </w:r>
-    </w:p>
-    <w:p>
-      <w:r>
-        <w:t xml:space="preserve">The input files (log files and file intentions) for the platform are divided in four categories : Centralised, Decentralised, Hybrid and </w:t>
-      </w:r>
-      <w:proofErr w:type="spellStart"/>
-      <w:r>
-        <w:t>Fligth_intentions</w:t>
-      </w:r>
-      <w:proofErr w:type="spellEnd"/>
-      <w:r>
-        <w:t xml:space="preserve"> and they should be placed in the regarding folders in the </w:t>
-      </w:r>
-      <w:proofErr w:type="spellStart"/>
-      <w:r>
-        <w:t>platform_code</w:t>
-      </w:r>
-      <w:proofErr w:type="spellEnd"/>
-      <w:r>
-        <w:t>/</w:t>
-      </w:r>
-      <w:proofErr w:type="spellStart"/>
-      <w:r>
-        <w:t>input_logs</w:t>
-      </w:r>
-      <w:proofErr w:type="spellEnd"/>
-      <w:r>
-        <w:t xml:space="preserve">  folder. </w:t>
-      </w:r>
-    </w:p>
-    <w:p>
-      <w:r>
-        <w:t xml:space="preserve">The output </w:t>
-      </w:r>
-      <w:proofErr w:type="spellStart"/>
-      <w:r>
-        <w:t>dataframes</w:t>
-      </w:r>
-      <w:proofErr w:type="spellEnd"/>
-      <w:r>
-        <w:t xml:space="preserve"> are saved as dill files in the </w:t>
-      </w:r>
-      <w:proofErr w:type="spellStart"/>
-      <w:r>
-        <w:t>platform_code</w:t>
-      </w:r>
-      <w:proofErr w:type="spellEnd"/>
-      <w:r>
-        <w:t xml:space="preserve">/dills folder. The created graphs/diagrams are saved in the </w:t>
-      </w:r>
-      <w:proofErr w:type="spellStart"/>
-      <w:r>
-        <w:t>platform_code</w:t>
-      </w:r>
-      <w:proofErr w:type="spellEnd"/>
-      <w:r>
-        <w:t>/</w:t>
-      </w:r>
-      <w:proofErr w:type="spellStart"/>
-      <w:r>
-        <w:t>output_graphs</w:t>
-      </w:r>
-      <w:proofErr w:type="spellEnd"/>
-      <w:r>
-        <w:t xml:space="preserve"> folder.</w:t>
+        <w:t xml:space="preserve"> MainApp.py, which will create all the dataframes . While to create graphs from the dataframes, you will need to run the GraphCreator.py code.</w:t>
+      </w:r>
+    </w:p>
+    <w:p>
+      <w:r>
+        <w:t xml:space="preserve">The input files (log files and file intentions) for the platform are divided in four categories : Centralised, Decentralised, Hybrid and Fligth_intentions and they should be placed in the regarding folders in the platform_code/input_logs  folder. </w:t>
+      </w:r>
+    </w:p>
+    <w:p>
+      <w:r>
+        <w:t>The output dataframes are saved as dill files in the platform_code/dills folder. The created graphs/diagrams are saved in the platform_code/output_graphs folder.</w:t>
       </w:r>
     </w:p>
     <w:p/>
@@ -197,15 +109,7 @@
         </w:numPr>
       </w:pPr>
       <w:r>
-        <w:t xml:space="preserve">If you want to process new logs to create the </w:t>
-      </w:r>
-      <w:proofErr w:type="spellStart"/>
-      <w:r>
-        <w:t>dataframes</w:t>
-      </w:r>
-      <w:proofErr w:type="spellEnd"/>
-      <w:r>
-        <w:t xml:space="preserve">: </w:t>
+        <w:t xml:space="preserve">If you want to process new logs to create the dataframes: </w:t>
       </w:r>
     </w:p>
     <w:p>
@@ -217,56 +121,14 @@
         </w:numPr>
       </w:pPr>
       <w:r>
-        <w:t>You need a folder called “</w:t>
-      </w:r>
-      <w:proofErr w:type="spellStart"/>
-      <w:r>
-        <w:t>input_logs</w:t>
-      </w:r>
-      <w:proofErr w:type="spellEnd"/>
-      <w:r>
-        <w:t>”, which should contain four folders called: “</w:t>
-      </w:r>
-      <w:proofErr w:type="spellStart"/>
-      <w:r>
-        <w:t>Flight_intentions</w:t>
-      </w:r>
-      <w:proofErr w:type="spellEnd"/>
-      <w:r>
-        <w:t xml:space="preserve">”, “Centralised”, “Hybrid”, “Decentralised” and the log files and </w:t>
-      </w:r>
-      <w:proofErr w:type="spellStart"/>
-      <w:r>
-        <w:t>flight_intention</w:t>
-      </w:r>
-      <w:proofErr w:type="spellEnd"/>
-      <w:r>
-        <w:t xml:space="preserve"> files should be </w:t>
-      </w:r>
-      <w:r>
-        <w:t>placed in those folders. That folder is original in the “</w:t>
-      </w:r>
-      <w:proofErr w:type="spellStart"/>
-      <w:r>
-        <w:t>platform_code</w:t>
-      </w:r>
-      <w:proofErr w:type="spellEnd"/>
-      <w:r>
-        <w:t>” folder in which the MainApp.py code is also located. If your “</w:t>
-      </w:r>
-      <w:proofErr w:type="spellStart"/>
-      <w:r>
-        <w:t>input_logs</w:t>
-      </w:r>
-      <w:proofErr w:type="spellEnd"/>
-      <w:r>
-        <w:t xml:space="preserve">” folder is placed somewhere else you will have to change the </w:t>
-      </w:r>
-      <w:proofErr w:type="spellStart"/>
+        <w:t xml:space="preserve">You need a folder called “input_logs”, which should contain four folders called: “Flight_intentions”, “Centralised”, “Hybrid”, “Decentralised” and the log files and flight_intention files should be </w:t>
+      </w:r>
+      <w:r>
+        <w:t xml:space="preserve">placed in those folders. That folder is original in the “platform_code” folder in which the MainApp.py code is also located. If your “input_logs” folder is placed somewhere else you will have to change the </w:t>
+      </w:r>
       <w:r>
         <w:t>path_to_logs</w:t>
       </w:r>
-      <w:proofErr w:type="spellEnd"/>
       <w:r>
         <w:t xml:space="preserve"> variable at the beginning of the DataFrameCreator.py code to the path of your folder.</w:t>
       </w:r>
@@ -280,26 +142,10 @@
         </w:numPr>
       </w:pPr>
       <w:r>
-        <w:t xml:space="preserve">You will need an empty folder called “dills” in which the created </w:t>
-      </w:r>
-      <w:proofErr w:type="spellStart"/>
-      <w:r>
-        <w:t>dataframes</w:t>
-      </w:r>
-      <w:proofErr w:type="spellEnd"/>
-      <w:r>
-        <w:t xml:space="preserve"> will be saved</w:t>
-      </w:r>
-      <w:r>
-        <w:t xml:space="preserve"> and it should be placed in the “</w:t>
-      </w:r>
-      <w:proofErr w:type="spellStart"/>
-      <w:r>
-        <w:t>platform_code</w:t>
-      </w:r>
-      <w:proofErr w:type="spellEnd"/>
-      <w:r>
-        <w:t xml:space="preserve">” folder in which the MainApp.py code is also located. </w:t>
+        <w:t>You will need an empty folder called “dills” in which the created dataframes will be saved</w:t>
+      </w:r>
+      <w:r>
+        <w:t xml:space="preserve"> and it should be placed in the “platform_code” folder in which the MainApp.py code is also located. </w:t>
       </w:r>
     </w:p>
     <w:p>
@@ -311,15 +157,7 @@
         </w:numPr>
       </w:pPr>
       <w:r>
-        <w:t xml:space="preserve">If you want to create graphs from already generated </w:t>
-      </w:r>
-      <w:proofErr w:type="spellStart"/>
-      <w:r>
-        <w:t>dataframes</w:t>
-      </w:r>
-      <w:proofErr w:type="spellEnd"/>
-      <w:r>
-        <w:t>:</w:t>
+        <w:t>If you want to create graphs from already generated dataframes:</w:t>
       </w:r>
     </w:p>
     <w:p>
@@ -331,23 +169,7 @@
         </w:numPr>
       </w:pPr>
       <w:r>
-        <w:t xml:space="preserve">You will need folder called “dills” in which the </w:t>
-      </w:r>
-      <w:proofErr w:type="spellStart"/>
-      <w:r>
-        <w:t>dataframes</w:t>
-      </w:r>
-      <w:proofErr w:type="spellEnd"/>
-      <w:r>
-        <w:t xml:space="preserve"> of interest should be placed. That folder is original in the “</w:t>
-      </w:r>
-      <w:proofErr w:type="spellStart"/>
-      <w:r>
-        <w:t>platform_code</w:t>
-      </w:r>
-      <w:proofErr w:type="spellEnd"/>
-      <w:r>
-        <w:t xml:space="preserve">” folder in which the </w:t>
+        <w:t xml:space="preserve">You will need folder called “dills” in which the dataframes of interest should be placed. That folder is original in the “platform_code” folder in which the </w:t>
       </w:r>
       <w:r>
         <w:lastRenderedPageBreak/>
@@ -356,11 +178,9 @@
       <w:r>
         <w:t xml:space="preserve">.py code is also located. If your “dills” folder is placed somewhere else you will have to change the </w:t>
       </w:r>
-      <w:proofErr w:type="spellStart"/>
       <w:r>
         <w:t>dills_path</w:t>
       </w:r>
-      <w:proofErr w:type="spellEnd"/>
       <w:r>
         <w:t xml:space="preserve"> variable at the beginning of the</w:t>
       </w:r>
@@ -380,42 +200,10 @@
         </w:numPr>
       </w:pPr>
       <w:r>
-        <w:t>To save the graph you will need a folder called “</w:t>
-      </w:r>
-      <w:proofErr w:type="spellStart"/>
-      <w:r>
-        <w:t>output_graphs</w:t>
-      </w:r>
-      <w:proofErr w:type="spellEnd"/>
-      <w:r>
-        <w:t xml:space="preserve">” </w:t>
-      </w:r>
-      <w:r>
-        <w:t>in the “</w:t>
-      </w:r>
-      <w:proofErr w:type="spellStart"/>
-      <w:r>
-        <w:t>platform_code</w:t>
-      </w:r>
-      <w:proofErr w:type="spellEnd"/>
-      <w:r>
-        <w:t xml:space="preserve">” folder in which the GraphCreator.py. The </w:t>
-      </w:r>
-      <w:proofErr w:type="spellStart"/>
-      <w:r>
-        <w:t>output_graphs</w:t>
-      </w:r>
-      <w:proofErr w:type="spellEnd"/>
-      <w:r>
-        <w:t xml:space="preserve"> folder has separate subfolders for each type of plot, so if you need to create a new </w:t>
-      </w:r>
-      <w:proofErr w:type="spellStart"/>
-      <w:r>
-        <w:t>output_graphs</w:t>
-      </w:r>
-      <w:proofErr w:type="spellEnd"/>
-      <w:r>
-        <w:t xml:space="preserve"> folder copy the original.</w:t>
+        <w:t xml:space="preserve">To save the graph you will need a folder called “output_graphs” </w:t>
+      </w:r>
+      <w:r>
+        <w:t>in the “platform_code” folder in which the GraphCreator.py. The output_graphs folder has separate subfolders for each type of plot, so if you need to create a new output_graphs folder copy the original.</w:t>
       </w:r>
     </w:p>
     <w:p/>
@@ -479,11 +267,9 @@
       <w:r>
         <w:t xml:space="preserve">If you want to filter the log data for the first 1.5 hours simulation you may set the global variable </w:t>
       </w:r>
-      <w:proofErr w:type="spellStart"/>
       <w:r>
         <w:t>time_filtering</w:t>
       </w:r>
-      <w:proofErr w:type="spellEnd"/>
       <w:r>
         <w:t xml:space="preserve"> to True , in the DataframeCreator.py code.</w:t>
       </w:r>
@@ -533,15 +319,7 @@
         </w:numPr>
       </w:pPr>
       <w:r>
-        <w:t xml:space="preserve">After the MainApp.py code is completed check that it created the </w:t>
-      </w:r>
-      <w:proofErr w:type="spellStart"/>
-      <w:r>
-        <w:t>dataframes</w:t>
-      </w:r>
-      <w:proofErr w:type="spellEnd"/>
-      <w:r>
-        <w:t>. There should be 9 dill files in the dills folder.</w:t>
+        <w:t>After the MainApp.py code is completed check that it created the dataframes. There should be 9 dill files in the dills folder.</w:t>
       </w:r>
     </w:p>
     <w:p>
@@ -647,36 +425,12 @@
     </w:p>
     <w:p>
       <w:r>
-        <w:t xml:space="preserve">The platform loads the inputs files and saves the information of interest in pandas </w:t>
-      </w:r>
-      <w:proofErr w:type="spellStart"/>
-      <w:r>
-        <w:t>dataframes</w:t>
-      </w:r>
-      <w:proofErr w:type="spellEnd"/>
-      <w:r>
-        <w:t xml:space="preserve">. There are two types of outputs produced; pandas </w:t>
-      </w:r>
-      <w:proofErr w:type="spellStart"/>
-      <w:r>
-        <w:t>dataframes</w:t>
-      </w:r>
-      <w:proofErr w:type="spellEnd"/>
-      <w:r>
-        <w:t xml:space="preserve"> saved as dill files and diagrams presenting the computed metrics. </w:t>
-      </w:r>
-    </w:p>
-    <w:p>
-      <w:r>
-        <w:t xml:space="preserve">The </w:t>
-      </w:r>
-      <w:proofErr w:type="spellStart"/>
-      <w:r>
-        <w:t>dataframes</w:t>
-      </w:r>
-      <w:proofErr w:type="spellEnd"/>
-      <w:r>
-        <w:t xml:space="preserve"> that the platform creates are the following:</w:t>
+        <w:t xml:space="preserve">The platform loads the inputs files and saves the information of interest in pandas dataframes. There are two types of outputs produced; pandas dataframes saved as dill files and diagrams presenting the computed metrics. </w:t>
+      </w:r>
+    </w:p>
+    <w:p>
+      <w:r>
+        <w:t>The dataframes that the platform creates are the following:</w:t>
       </w:r>
     </w:p>
     <w:p>
@@ -690,13 +444,8 @@
           <w:rFonts w:eastAsiaTheme="minorEastAsia"/>
         </w:rPr>
       </w:pPr>
-      <w:proofErr w:type="spellStart"/>
-      <w:r>
-        <w:t>Flst_log_dataframe</w:t>
-      </w:r>
-      <w:proofErr w:type="spellEnd"/>
-      <w:r>
-        <w:t>: is aggregated per flight and per scenario and contains data describing each flight from the FLSTLOG and the flight intention files.</w:t>
+      <w:r>
+        <w:t>Flst_log_dataframe: is aggregated per flight and per scenario and contains data describing each flight from the FLSTLOG and the flight intention files.</w:t>
       </w:r>
     </w:p>
     <w:p>
@@ -710,29 +459,8 @@
           <w:rFonts w:eastAsiaTheme="minorEastAsia"/>
         </w:rPr>
       </w:pPr>
-      <w:proofErr w:type="spellStart"/>
-      <w:r>
-        <w:t>Loitering_nfz_datframe</w:t>
-      </w:r>
-      <w:proofErr w:type="spellEnd"/>
-      <w:r>
-        <w:t xml:space="preserve">: is aggregated over the loitering </w:t>
-      </w:r>
-      <w:proofErr w:type="spellStart"/>
-      <w:r>
-        <w:t>nfzs</w:t>
-      </w:r>
-      <w:proofErr w:type="spellEnd"/>
-      <w:r>
-        <w:t xml:space="preserve"> and per scenario and contains data describing each loitering </w:t>
-      </w:r>
-      <w:proofErr w:type="spellStart"/>
-      <w:r>
-        <w:t>nfz</w:t>
-      </w:r>
-      <w:proofErr w:type="spellEnd"/>
-      <w:r>
-        <w:t xml:space="preserve"> applied from all the loitering aircraft during the simulations. The included data are generated based on data contained in the FLSTLOG and the flight intention files.</w:t>
+      <w:r>
+        <w:t>Loitering_nfz_datframe: is aggregated over the loitering nfzs and per scenario and contains data describing each loitering nfz applied from all the loitering aircraft during the simulations. The included data are generated based on data contained in the FLSTLOG and the flight intention files.</w:t>
       </w:r>
     </w:p>
     <w:p>
@@ -743,21 +471,8 @@
           <w:numId w:val="2"/>
         </w:numPr>
       </w:pPr>
-      <w:proofErr w:type="spellStart"/>
-      <w:r>
-        <w:t>Los_log_datframe</w:t>
-      </w:r>
-      <w:proofErr w:type="spellEnd"/>
-      <w:r>
-        <w:t xml:space="preserve">: is aggregated per </w:t>
-      </w:r>
-      <w:proofErr w:type="spellStart"/>
-      <w:r>
-        <w:t>los</w:t>
-      </w:r>
-      <w:proofErr w:type="spellEnd"/>
-      <w:r>
-        <w:t xml:space="preserve"> event and per scenario and contains data describing each LOS event. The included data are extracted from the LOSLOG.</w:t>
+      <w:r>
+        <w:t>Los_log_datframe: is aggregated per los event and per scenario and contains data describing each LOS event. The included data are extracted from the LOSLOG.</w:t>
       </w:r>
     </w:p>
     <w:p>
@@ -771,14 +486,9 @@
           <w:rFonts w:eastAsiaTheme="minorEastAsia"/>
         </w:rPr>
       </w:pPr>
-      <w:proofErr w:type="spellStart"/>
       <w:r>
         <w:lastRenderedPageBreak/>
-        <w:t>Conf_log_datframe</w:t>
-      </w:r>
-      <w:proofErr w:type="spellEnd"/>
-      <w:r>
-        <w:t>: is aggregated per conflict event and per scenario and contains data describing each conflict event. The included data are extracted from the CONFLOG.</w:t>
+        <w:t>Conf_log_datframe: is aggregated per conflict event and per scenario and contains data describing each conflict event. The included data are extracted from the CONFLOG.</w:t>
       </w:r>
     </w:p>
     <w:p>
@@ -792,45 +502,8 @@
           <w:rFonts w:eastAsiaTheme="minorEastAsia"/>
         </w:rPr>
       </w:pPr>
-      <w:proofErr w:type="spellStart"/>
-      <w:r>
-        <w:t>Geo_log_dataframe</w:t>
-      </w:r>
-      <w:proofErr w:type="spellEnd"/>
-      <w:r>
-        <w:t xml:space="preserve">: is aggregated per </w:t>
-      </w:r>
-      <w:proofErr w:type="spellStart"/>
-      <w:r>
-        <w:t>geobreach</w:t>
-      </w:r>
-      <w:proofErr w:type="spellEnd"/>
-      <w:r>
-        <w:t xml:space="preserve"> and per scenario and contains data describing  that </w:t>
-      </w:r>
-      <w:proofErr w:type="spellStart"/>
-      <w:r>
-        <w:t>geobreach</w:t>
-      </w:r>
-      <w:proofErr w:type="spellEnd"/>
-      <w:r>
-        <w:t xml:space="preserve"> event. The included data are generated by reading the GEOLOs and with the use of the </w:t>
-      </w:r>
-      <w:proofErr w:type="spellStart"/>
-      <w:r>
-        <w:t>Loitering_nfz_datframe</w:t>
-      </w:r>
-      <w:proofErr w:type="spellEnd"/>
-      <w:r>
-        <w:t xml:space="preserve"> and the </w:t>
-      </w:r>
-      <w:proofErr w:type="spellStart"/>
-      <w:r>
-        <w:t>Flst_log_dataframe</w:t>
-      </w:r>
-      <w:proofErr w:type="spellEnd"/>
-      <w:r>
-        <w:t>.</w:t>
+      <w:r>
+        <w:t>Geo_log_dataframe: is aggregated per geobreach and per scenario and contains data describing  that geobreach event. The included data are generated by reading the GEOLOs and with the use of the Loitering_nfz_datframe and the Flst_log_dataframe.</w:t>
       </w:r>
     </w:p>
     <w:p>
@@ -841,13 +514,8 @@
           <w:numId w:val="2"/>
         </w:numPr>
       </w:pPr>
-      <w:proofErr w:type="spellStart"/>
-      <w:r>
-        <w:t>Env_metrics_dataframe</w:t>
-      </w:r>
-      <w:proofErr w:type="spellEnd"/>
-      <w:r>
-        <w:t>: is aggregated per scenario and is includes the computed values for the ENV2 and ENV4 metrics for every scenario. The two metrics are calculated based on the data in the REGLOGs.</w:t>
+      <w:r>
+        <w:t>Env_metrics_dataframe: is aggregated per scenario and is includes the computed values for the ENV2 and ENV4 metrics for every scenario. The two metrics are calculated based on the data in the REGLOGs.</w:t>
       </w:r>
     </w:p>
     <w:p>
@@ -858,21 +526,8 @@
           <w:numId w:val="2"/>
         </w:numPr>
       </w:pPr>
-      <w:proofErr w:type="spellStart"/>
-      <w:r>
-        <w:t>Dens_log_datframe</w:t>
-      </w:r>
-      <w:proofErr w:type="spellEnd"/>
-      <w:r>
-        <w:t xml:space="preserve">: is aggregated per </w:t>
-      </w:r>
-      <w:proofErr w:type="spellStart"/>
-      <w:r>
-        <w:t>time_stamp</w:t>
-      </w:r>
-      <w:proofErr w:type="spellEnd"/>
-      <w:r>
-        <w:t xml:space="preserve"> and per scenario and includes the density </w:t>
+      <w:r>
+        <w:t xml:space="preserve">Dens_log_datframe: is aggregated per time_stamp and per scenario and includes the density </w:t>
       </w:r>
       <w:r>
         <w:t>(</w:t>
@@ -892,21 +547,8 @@
           <w:rFonts w:eastAsiaTheme="minorEastAsia"/>
         </w:rPr>
       </w:pPr>
-      <w:proofErr w:type="spellStart"/>
-      <w:r>
-        <w:t>Metrics_dataframe</w:t>
-      </w:r>
-      <w:proofErr w:type="spellEnd"/>
-      <w:r>
-        <w:t xml:space="preserve">: is aggregated per scenario and it includes the computed values for all the metrics aggregated in a scenario level for every scenario. The metrics’ computations use all the </w:t>
-      </w:r>
-      <w:proofErr w:type="spellStart"/>
-      <w:r>
-        <w:t>datafarmes</w:t>
-      </w:r>
-      <w:proofErr w:type="spellEnd"/>
-      <w:r>
-        <w:t xml:space="preserve"> above.</w:t>
+      <w:r>
+        <w:t>Metrics_dataframe: is aggregated per scenario and it includes the computed values for all the metrics aggregated in a scenario level for every scenario. The metrics’ computations use all the datafarmes above.</w:t>
       </w:r>
     </w:p>
     <w:p>
@@ -920,58 +562,13 @@
           <w:rFonts w:eastAsiaTheme="minorEastAsia"/>
         </w:rPr>
       </w:pPr>
-      <w:proofErr w:type="spellStart"/>
-      <w:r>
-        <w:t>Prio_metrics_dataframes</w:t>
-      </w:r>
-      <w:proofErr w:type="spellEnd"/>
-      <w:r>
-        <w:t xml:space="preserve">: is aggregated per priority level and per scenario and it includes values for the PRI3, PRI4, PRI5 metrics. The metrics’ computations use the </w:t>
-      </w:r>
-      <w:proofErr w:type="spellStart"/>
-      <w:r>
-        <w:t>flst_log_dataframe</w:t>
-      </w:r>
-      <w:proofErr w:type="spellEnd"/>
-      <w:r>
-        <w:t>.</w:t>
-      </w:r>
-    </w:p>
-    <w:p>
-      <w:r>
-        <w:t xml:space="preserve">For the graphs’ generation the required </w:t>
-      </w:r>
-      <w:proofErr w:type="spellStart"/>
-      <w:r>
-        <w:t>dataframes</w:t>
-      </w:r>
-      <w:proofErr w:type="spellEnd"/>
-      <w:r>
-        <w:t xml:space="preserve"> are the </w:t>
-      </w:r>
-      <w:proofErr w:type="spellStart"/>
-      <w:r>
-        <w:t>Dens_log_datframe</w:t>
-      </w:r>
-      <w:proofErr w:type="spellEnd"/>
-      <w:r>
-        <w:t xml:space="preserve">, </w:t>
-      </w:r>
-      <w:proofErr w:type="spellStart"/>
-      <w:r>
-        <w:t>Metrics_dataframe</w:t>
-      </w:r>
-      <w:proofErr w:type="spellEnd"/>
-      <w:r>
-        <w:t xml:space="preserve"> and the </w:t>
-      </w:r>
-      <w:proofErr w:type="spellStart"/>
-      <w:r>
-        <w:t>Prio_metrics_dataframes</w:t>
-      </w:r>
-      <w:proofErr w:type="spellEnd"/>
-      <w:r>
-        <w:t xml:space="preserve"> .</w:t>
+      <w:r>
+        <w:t>Prio_metrics_dataframes: is aggregated per priority level and per scenario and it includes values for the PRI3, PRI4, PRI5 metrics. The metrics’ computations use the flst_log_dataframe.</w:t>
+      </w:r>
+    </w:p>
+    <w:p>
+      <w:r>
+        <w:t>For the graphs’ generation the required dataframes are the Dens_log_datframe, Metrics_dataframe and the Prio_metrics_dataframes .</w:t>
       </w:r>
     </w:p>
     <w:p/>
@@ -1125,31 +722,7 @@
           </w:p>
           <w:p>
             <w:r>
-              <w:t xml:space="preserve">Computed as the number of all the flights for which the </w:t>
-            </w:r>
-            <w:proofErr w:type="spellStart"/>
-            <w:r>
-              <w:t>flight_time</w:t>
-            </w:r>
-            <w:proofErr w:type="spellEnd"/>
-            <w:r>
-              <w:t xml:space="preserve"> (as extracted from the FLST_LOG is greater than the </w:t>
-            </w:r>
-            <w:proofErr w:type="spellStart"/>
-            <w:r>
-              <w:t>drone_autonomy</w:t>
-            </w:r>
-            <w:proofErr w:type="spellEnd"/>
-            <w:r>
-              <w:t xml:space="preserve">. The </w:t>
-            </w:r>
-            <w:proofErr w:type="spellStart"/>
-            <w:r>
-              <w:t>drone_autonomy</w:t>
-            </w:r>
-            <w:proofErr w:type="spellEnd"/>
-            <w:r>
-              <w:t xml:space="preserve"> was set to 30 minutes.</w:t>
+              <w:t>Computed as the number of all the flights for which the flight_time (as extracted from the FLST_LOG is greater than the drone_autonomy. The drone_autonomy was set to 30 minutes.</w:t>
             </w:r>
           </w:p>
         </w:tc>
@@ -1538,34 +1111,10 @@
               <w:t xml:space="preserve">Only aircraft that arrived in their destination </w:t>
             </w:r>
             <w:r>
-              <w:t xml:space="preserve">and had a valid value for </w:t>
-            </w:r>
-            <w:proofErr w:type="spellStart"/>
-            <w:r>
-              <w:t>actual_vertical_distance</w:t>
-            </w:r>
-            <w:proofErr w:type="spellEnd"/>
-            <w:r>
-              <w:t xml:space="preserve">  </w:t>
-            </w:r>
-            <w:r>
-              <w:t xml:space="preserve">were considered. The sum of the </w:t>
-            </w:r>
-            <w:proofErr w:type="spellStart"/>
-            <w:r>
-              <w:t>baseline_vertical_distance</w:t>
-            </w:r>
-            <w:proofErr w:type="spellEnd"/>
-            <w:r>
-              <w:t xml:space="preserve"> divided by the sum of the </w:t>
-            </w:r>
-            <w:proofErr w:type="spellStart"/>
-            <w:r>
-              <w:t>actual_vertical_distance</w:t>
-            </w:r>
-            <w:proofErr w:type="spellEnd"/>
-            <w:r>
-              <w:t>.</w:t>
+              <w:t xml:space="preserve">and had a valid value for actual_vertical_distance  </w:t>
+            </w:r>
+            <w:r>
+              <w:t>were considered. The sum of the baseline_vertical_distance divided by the sum of the actual_vertical_distance.</w:t>
             </w:r>
           </w:p>
           <w:p/>
@@ -1596,34 +1145,10 @@
               <w:t xml:space="preserve">Only aircraft that arrived in their destination </w:t>
             </w:r>
             <w:r>
-              <w:t xml:space="preserve">and had a valid value for </w:t>
-            </w:r>
-            <w:proofErr w:type="spellStart"/>
-            <w:r>
-              <w:t>actual_ascending_distance</w:t>
-            </w:r>
-            <w:proofErr w:type="spellEnd"/>
-            <w:r>
-              <w:t xml:space="preserve"> </w:t>
-            </w:r>
-            <w:r>
-              <w:t xml:space="preserve">were considered. The sum of the </w:t>
-            </w:r>
-            <w:proofErr w:type="spellStart"/>
-            <w:r>
-              <w:t>baseline_ascending_distance</w:t>
-            </w:r>
-            <w:proofErr w:type="spellEnd"/>
-            <w:r>
-              <w:t xml:space="preserve"> divided by the sum of the </w:t>
-            </w:r>
-            <w:proofErr w:type="spellStart"/>
-            <w:r>
-              <w:t>actual_ascending_distance</w:t>
-            </w:r>
-            <w:proofErr w:type="spellEnd"/>
-            <w:r>
-              <w:t>.</w:t>
+              <w:t xml:space="preserve">and had a valid value for actual_ascending_distance </w:t>
+            </w:r>
+            <w:r>
+              <w:t>were considered. The sum of the baseline_ascending_distance divided by the sum of the actual_ascending_distance.</w:t>
             </w:r>
           </w:p>
           <w:p/>
@@ -1651,15 +1176,7 @@
           </w:p>
           <w:p>
             <w:r>
-              <w:t xml:space="preserve">Only aircraft that arrived in </w:t>
-            </w:r>
-            <w:proofErr w:type="spellStart"/>
-            <w:r>
-              <w:t>their</w:t>
-            </w:r>
-            <w:proofErr w:type="spellEnd"/>
-            <w:r>
-              <w:t xml:space="preserve"> </w:t>
+              <w:t xml:space="preserve">Only aircraft that arrived in their </w:t>
             </w:r>
             <w:r>
               <w:t xml:space="preserve">and had a valid value for actual_3d_distance  </w:t>
@@ -1693,23 +1210,7 @@
           </w:p>
           <w:p>
             <w:r>
-              <w:t xml:space="preserve">Only aircraft that arrived in their destination were considered. The sum of the </w:t>
-            </w:r>
-            <w:proofErr w:type="spellStart"/>
-            <w:r>
-              <w:t>baseline_flight_time</w:t>
-            </w:r>
-            <w:proofErr w:type="spellEnd"/>
-            <w:r>
-              <w:t xml:space="preserve"> divided by the sum of the </w:t>
-            </w:r>
-            <w:proofErr w:type="spellStart"/>
-            <w:r>
-              <w:t>actual_fligth_time</w:t>
-            </w:r>
-            <w:proofErr w:type="spellEnd"/>
-            <w:r>
-              <w:t>.</w:t>
+              <w:t>Only aircraft that arrived in their destination were considered. The sum of the baseline_flight_time divided by the sum of the actual_fligth_time.</w:t>
             </w:r>
           </w:p>
           <w:p/>
@@ -1853,15 +1354,7 @@
               <w:spacing w:line="259" w:lineRule="auto"/>
             </w:pPr>
             <w:r>
-              <w:t xml:space="preserve">The number of </w:t>
-            </w:r>
-            <w:proofErr w:type="spellStart"/>
-            <w:r>
-              <w:t>los</w:t>
-            </w:r>
-            <w:proofErr w:type="spellEnd"/>
-            <w:r>
-              <w:t xml:space="preserve"> events that occurred.</w:t>
+              <w:t>The number of los events that occurred.</w:t>
             </w:r>
           </w:p>
           <w:p>
@@ -1899,15 +1392,7 @@
               <w:spacing w:line="259" w:lineRule="auto"/>
             </w:pPr>
             <w:r>
-              <w:t xml:space="preserve">The number of </w:t>
-            </w:r>
-            <w:proofErr w:type="spellStart"/>
-            <w:r>
-              <w:t>los</w:t>
-            </w:r>
-            <w:proofErr w:type="spellEnd"/>
-            <w:r>
-              <w:t xml:space="preserve"> events which would cause a crash.</w:t>
+              <w:t>The number of los events which would cause a crash.</w:t>
             </w:r>
           </w:p>
           <w:p/>
@@ -2041,15 +1526,7 @@
               <w:spacing w:line="259" w:lineRule="auto"/>
             </w:pPr>
             <w:r>
-              <w:t xml:space="preserve">The number of </w:t>
-            </w:r>
-            <w:proofErr w:type="spellStart"/>
-            <w:r>
-              <w:t>geobreaches</w:t>
-            </w:r>
-            <w:proofErr w:type="spellEnd"/>
-            <w:r>
-              <w:t xml:space="preserve"> that occurred.</w:t>
+              <w:t>The number of geobreaches that occurred.</w:t>
             </w:r>
           </w:p>
           <w:p/>
@@ -2083,31 +1560,7 @@
               <w:spacing w:line="259" w:lineRule="auto"/>
             </w:pPr>
             <w:r>
-              <w:t xml:space="preserve">The number of severe </w:t>
-            </w:r>
-            <w:proofErr w:type="spellStart"/>
-            <w:r>
-              <w:t>geobreaches</w:t>
-            </w:r>
-            <w:proofErr w:type="spellEnd"/>
-            <w:r>
-              <w:t xml:space="preserve"> that occurred. A severe </w:t>
-            </w:r>
-            <w:proofErr w:type="spellStart"/>
-            <w:r>
-              <w:t>geobreach</w:t>
-            </w:r>
-            <w:proofErr w:type="spellEnd"/>
-            <w:r>
-              <w:t xml:space="preserve"> is defined as a </w:t>
-            </w:r>
-            <w:proofErr w:type="spellStart"/>
-            <w:r>
-              <w:t>geobreach</w:t>
-            </w:r>
-            <w:proofErr w:type="spellEnd"/>
-            <w:r>
-              <w:t xml:space="preserve"> that violated for over 1 meter.</w:t>
+              <w:t>The number of severe geobreaches that occurred. A severe geobreach is defined as a geobreach that violated for over 1 meter.</w:t>
             </w:r>
           </w:p>
           <w:p/>
@@ -2146,23 +1599,7 @@
               <w:spacing w:line="259" w:lineRule="auto"/>
             </w:pPr>
             <w:r>
-              <w:t xml:space="preserve">The number of severe </w:t>
-            </w:r>
-            <w:proofErr w:type="spellStart"/>
-            <w:r>
-              <w:t>geobreaches</w:t>
-            </w:r>
-            <w:proofErr w:type="spellEnd"/>
-            <w:r>
-              <w:t xml:space="preserve"> in loitering </w:t>
-            </w:r>
-            <w:proofErr w:type="spellStart"/>
-            <w:r>
-              <w:t>nfzs</w:t>
-            </w:r>
-            <w:proofErr w:type="spellEnd"/>
-            <w:r>
-              <w:t xml:space="preserve"> that occurred.</w:t>
+              <w:t>The number of severe geobreaches in loitering nfzs that occurred.</w:t>
             </w:r>
           </w:p>
           <w:p/>
@@ -2196,23 +1633,7 @@
               <w:spacing w:line="259" w:lineRule="auto"/>
             </w:pPr>
             <w:r>
-              <w:t xml:space="preserve">The number of severe </w:t>
-            </w:r>
-            <w:proofErr w:type="spellStart"/>
-            <w:r>
-              <w:t>geobreaches</w:t>
-            </w:r>
-            <w:proofErr w:type="spellEnd"/>
-            <w:r>
-              <w:t xml:space="preserve"> in not loitering </w:t>
-            </w:r>
-            <w:proofErr w:type="spellStart"/>
-            <w:r>
-              <w:t>nfzs</w:t>
-            </w:r>
-            <w:proofErr w:type="spellEnd"/>
-            <w:r>
-              <w:t xml:space="preserve"> that occurred.</w:t>
+              <w:t>The number of severe geobreaches in not loitering nfzs that occurred.</w:t>
             </w:r>
           </w:p>
           <w:p/>
@@ -2246,15 +1667,7 @@
               <w:spacing w:line="259" w:lineRule="auto"/>
             </w:pPr>
             <w:r>
-              <w:t xml:space="preserve">The number of severe </w:t>
-            </w:r>
-            <w:proofErr w:type="spellStart"/>
-            <w:r>
-              <w:t>geobreaches</w:t>
-            </w:r>
-            <w:proofErr w:type="spellEnd"/>
-            <w:r>
-              <w:t xml:space="preserve"> in open airspace that occurred.</w:t>
+              <w:t>The number of severe geobreaches in open airspace that occurred.</w:t>
             </w:r>
           </w:p>
           <w:p/>
@@ -2288,24 +1701,11 @@
               <w:spacing w:line="259" w:lineRule="auto"/>
             </w:pPr>
             <w:r>
-              <w:t xml:space="preserve">The number of severe </w:t>
-            </w:r>
-            <w:proofErr w:type="spellStart"/>
-            <w:r>
-              <w:t>geobreaches</w:t>
-            </w:r>
-            <w:proofErr w:type="spellEnd"/>
-            <w:r>
-              <w:t xml:space="preserve"> in building geofences that</w:t>
-            </w:r>
-            <w:r>
-              <w:t xml:space="preserve"> </w:t>
-            </w:r>
-            <w:proofErr w:type="spellStart"/>
-            <w:r>
-              <w:t>occured</w:t>
-            </w:r>
-            <w:proofErr w:type="spellEnd"/>
+              <w:t>The number of severe geobreaches in building geofences that</w:t>
+            </w:r>
+            <w:r>
+              <w:t xml:space="preserve"> occured</w:t>
+            </w:r>
             <w:r>
               <w:t>.</w:t>
             </w:r>
@@ -2350,31 +1750,7 @@
               <w:spacing w:line="259" w:lineRule="auto"/>
             </w:pPr>
             <w:r>
-              <w:t xml:space="preserve">The number of severe </w:t>
-            </w:r>
-            <w:proofErr w:type="spellStart"/>
-            <w:r>
-              <w:t>geobreaches</w:t>
-            </w:r>
-            <w:proofErr w:type="spellEnd"/>
-            <w:r>
-              <w:t xml:space="preserve"> in loitering </w:t>
-            </w:r>
-            <w:proofErr w:type="spellStart"/>
-            <w:r>
-              <w:t>nfzs</w:t>
-            </w:r>
-            <w:proofErr w:type="spellEnd"/>
-            <w:r>
-              <w:t xml:space="preserve"> , in which the violating aircraft had its origin or destination node in the </w:t>
-            </w:r>
-            <w:proofErr w:type="spellStart"/>
-            <w:r>
-              <w:t>nfz</w:t>
-            </w:r>
-            <w:proofErr w:type="spellEnd"/>
-            <w:r>
-              <w:t>, that occurred.</w:t>
+              <w:t>The number of severe geobreaches in loitering nfzs , in which the violating aircraft had its origin or destination node in the nfz, that occurred.</w:t>
             </w:r>
           </w:p>
           <w:p/>
@@ -2417,66 +1793,10 @@
               <w:spacing w:line="259" w:lineRule="auto"/>
             </w:pPr>
             <w:r>
-              <w:t xml:space="preserve">The number of severe </w:t>
-            </w:r>
-            <w:proofErr w:type="spellStart"/>
-            <w:r>
-              <w:t>geobreaches</w:t>
-            </w:r>
-            <w:proofErr w:type="spellEnd"/>
-            <w:r>
-              <w:t xml:space="preserve"> in loitering </w:t>
-            </w:r>
-            <w:proofErr w:type="spellStart"/>
-            <w:r>
-              <w:t>nfzs</w:t>
-            </w:r>
-            <w:proofErr w:type="spellEnd"/>
-            <w:r>
-              <w:t xml:space="preserve"> , in which the violating aircraft was already in the </w:t>
-            </w:r>
-            <w:proofErr w:type="spellStart"/>
-            <w:r>
-              <w:t>nfz</w:t>
-            </w:r>
-            <w:proofErr w:type="spellEnd"/>
-            <w:r>
-              <w:t xml:space="preserve"> area when the </w:t>
-            </w:r>
-            <w:proofErr w:type="spellStart"/>
-            <w:r>
-              <w:t>nfz</w:t>
-            </w:r>
-            <w:proofErr w:type="spellEnd"/>
-            <w:r>
-              <w:t xml:space="preserve"> was applied, that occurred.</w:t>
-            </w:r>
-            <w:r>
-              <w:t xml:space="preserve"> The aircraft is considered to already be in the </w:t>
-            </w:r>
-            <w:proofErr w:type="spellStart"/>
-            <w:r>
-              <w:t>nfz</w:t>
-            </w:r>
-            <w:proofErr w:type="spellEnd"/>
-            <w:r>
-              <w:t xml:space="preserve"> area if the logged </w:t>
-            </w:r>
-            <w:proofErr w:type="spellStart"/>
-            <w:r>
-              <w:t>geobreach</w:t>
-            </w:r>
-            <w:proofErr w:type="spellEnd"/>
-            <w:r>
-              <w:t xml:space="preserve"> time is less than 3 minutes after the application time of the </w:t>
-            </w:r>
-            <w:proofErr w:type="spellStart"/>
-            <w:r>
-              <w:t>nfz</w:t>
-            </w:r>
-            <w:proofErr w:type="spellEnd"/>
-            <w:r>
-              <w:t>.</w:t>
+              <w:t>The number of severe geobreaches in loitering nfzs , in which the violating aircraft was already in the nfz area when the nfz was applied, that occurred.</w:t>
+            </w:r>
+            <w:r>
+              <w:t xml:space="preserve"> The aircraft is considered to already be in the nfz area if the logged geobreach time is less than 3 minutes after the application time of the nfz.</w:t>
             </w:r>
           </w:p>
           <w:p>
@@ -2530,26 +1850,10 @@
               <w:t>Work done, computed as the sum of work done of every aircraft that spawned</w:t>
             </w:r>
             <w:r>
-              <w:t xml:space="preserve"> and had a valid value for vertical distance (ALT_DIST in </w:t>
-            </w:r>
-            <w:proofErr w:type="spellStart"/>
-            <w:r>
-              <w:t>flst_log</w:t>
-            </w:r>
-            <w:proofErr w:type="spellEnd"/>
-            <w:r>
-              <w:t>)</w:t>
-            </w:r>
-            <w:r>
-              <w:t xml:space="preserve">. The work done per aircraft is computed as flight time +ascending </w:t>
-            </w:r>
-            <w:proofErr w:type="spellStart"/>
-            <w:r>
-              <w:t>distcane</w:t>
-            </w:r>
-            <w:proofErr w:type="spellEnd"/>
-            <w:r>
-              <w:t>/vertical speed</w:t>
+              <w:t xml:space="preserve"> and had a valid value for vertical distance (ALT_DIST in flst_log)</w:t>
+            </w:r>
+            <w:r>
+              <w:t>. The work done per aircraft is computed as flight time +ascending distcane/vertical speed</w:t>
             </w:r>
           </w:p>
         </w:tc>
@@ -2581,31 +1885,7 @@
               <w:t xml:space="preserve">The </w:t>
             </w:r>
             <w:r>
-              <w:t xml:space="preserve"> sum of all the length of the route segments of all the aircraft as logged in the </w:t>
-            </w:r>
-            <w:proofErr w:type="spellStart"/>
-            <w:r>
-              <w:t>reglog</w:t>
-            </w:r>
-            <w:proofErr w:type="spellEnd"/>
-            <w:r>
-              <w:t xml:space="preserve"> multiplied by the altitude (in </w:t>
-            </w:r>
-            <w:proofErr w:type="spellStart"/>
-            <w:r>
-              <w:t>metetrs</w:t>
-            </w:r>
-            <w:proofErr w:type="spellEnd"/>
-            <w:r>
-              <w:t xml:space="preserve">) of the segment, divided by the sum of the of all the length of the route segments of all the aircraft as logged in the </w:t>
-            </w:r>
-            <w:proofErr w:type="spellStart"/>
-            <w:r>
-              <w:t>reglog</w:t>
-            </w:r>
-            <w:proofErr w:type="spellEnd"/>
-            <w:r>
-              <w:t>.</w:t>
+              <w:t xml:space="preserve"> sum of all the length of the route segments of all the aircraft as logged in the reglog multiplied by the altitude (in metetrs) of the segment, divided by the sum of the of all the length of the route segments of all the aircraft as logged in the reglog.</w:t>
             </w:r>
           </w:p>
           <w:p/>
@@ -2695,13 +1975,7 @@
               <w:t xml:space="preserve">the total sound intensity at a given point at a given time stamp is more than the sound exposure threshold. </w:t>
             </w:r>
             <w:r>
-              <w:rPr>
-                <w:highlight w:val="yellow"/>
-              </w:rPr>
-              <w:t>Sound exposure threshold to be decided</w:t>
-            </w:r>
-            <w:r>
-              <w:t>.</w:t>
+              <w:t>The assumed reference noise of one drone flying at 30 feet is 73.19dB, while the threshold is set at 55Db.</w:t>
             </w:r>
           </w:p>
         </w:tc>

</xml_diff>

<commit_message>
add safety metrics for constrained vs open
</commit_message>
<xml_diff>
--- a/Platfrom descripiton and guidelines.docx
+++ b/Platfrom descripiton and guidelines.docx
@@ -1306,6 +1306,68 @@
           </w:tcPr>
           <w:p>
             <w:r>
+              <w:t>SAF1</w:t>
+            </w:r>
+            <w:r>
+              <w:t>_3</w:t>
+            </w:r>
+          </w:p>
+        </w:tc>
+        <w:tc>
+          <w:tcPr>
+            <w:tcW w:w="6255" w:type="dxa"/>
+          </w:tcPr>
+          <w:p>
+            <w:r>
+              <w:t>The number of conflicts that occurred</w:t>
+            </w:r>
+            <w:r>
+              <w:t xml:space="preserve"> in constrained airspace</w:t>
+            </w:r>
+            <w:r>
+              <w:t>.</w:t>
+            </w:r>
+          </w:p>
+        </w:tc>
+      </w:tr>
+      <w:tr>
+        <w:tc>
+          <w:tcPr>
+            <w:tcW w:w="2760" w:type="dxa"/>
+          </w:tcPr>
+          <w:p>
+            <w:r>
+              <w:t>SAF1</w:t>
+            </w:r>
+            <w:r>
+              <w:t>_4</w:t>
+            </w:r>
+          </w:p>
+        </w:tc>
+        <w:tc>
+          <w:tcPr>
+            <w:tcW w:w="6255" w:type="dxa"/>
+          </w:tcPr>
+          <w:p>
+            <w:r>
+              <w:t>The number of conflicts that occurred</w:t>
+            </w:r>
+            <w:r>
+              <w:t xml:space="preserve"> in open airspace</w:t>
+            </w:r>
+            <w:r>
+              <w:t>.</w:t>
+            </w:r>
+          </w:p>
+        </w:tc>
+      </w:tr>
+      <w:tr>
+        <w:tc>
+          <w:tcPr>
+            <w:tcW w:w="2760" w:type="dxa"/>
+          </w:tcPr>
+          <w:p>
+            <w:r>
               <w:t>SAF1_2</w:t>
             </w:r>
           </w:p>
@@ -1405,7 +1467,10 @@
           </w:tcPr>
           <w:p>
             <w:r>
-              <w:t>SAF3</w:t>
+              <w:t>SAF2</w:t>
+            </w:r>
+            <w:r>
+              <w:t>_2</w:t>
             </w:r>
           </w:p>
         </w:tc>
@@ -1418,14 +1483,82 @@
               <w:spacing w:line="259" w:lineRule="auto"/>
             </w:pPr>
             <w:r>
-              <w:t>Ratio representing the proportion of conflicts that did not result in a loss of separation.</w:t>
-            </w:r>
-          </w:p>
+              <w:t>The number of los events that occurred</w:t>
+            </w:r>
+            <w:r>
+              <w:t xml:space="preserve"> in constrained airspace</w:t>
+            </w:r>
+            <w:r>
+              <w:t>.</w:t>
+            </w:r>
+          </w:p>
+          <w:p/>
+        </w:tc>
+      </w:tr>
+      <w:tr>
+        <w:tc>
+          <w:tcPr>
+            <w:tcW w:w="2760" w:type="dxa"/>
+          </w:tcPr>
+          <w:p>
+            <w:r>
+              <w:t>SAF2</w:t>
+            </w:r>
+            <w:r>
+              <w:t>_3</w:t>
+            </w:r>
+          </w:p>
+        </w:tc>
+        <w:tc>
+          <w:tcPr>
+            <w:tcW w:w="6255" w:type="dxa"/>
+          </w:tcPr>
           <w:p>
             <w:pPr>
               <w:spacing w:line="259" w:lineRule="auto"/>
             </w:pPr>
             <w:r>
+              <w:t>The number of los events that occurred</w:t>
+            </w:r>
+            <w:r>
+              <w:t xml:space="preserve"> in open airspace</w:t>
+            </w:r>
+            <w:r>
+              <w:t>.</w:t>
+            </w:r>
+          </w:p>
+          <w:p/>
+        </w:tc>
+      </w:tr>
+      <w:tr>
+        <w:tc>
+          <w:tcPr>
+            <w:tcW w:w="2760" w:type="dxa"/>
+          </w:tcPr>
+          <w:p>
+            <w:r>
+              <w:lastRenderedPageBreak/>
+              <w:t>SAF3</w:t>
+            </w:r>
+          </w:p>
+        </w:tc>
+        <w:tc>
+          <w:tcPr>
+            <w:tcW w:w="6255" w:type="dxa"/>
+          </w:tcPr>
+          <w:p>
+            <w:pPr>
+              <w:spacing w:line="259" w:lineRule="auto"/>
+            </w:pPr>
+            <w:r>
+              <w:t>Ratio representing the proportion of conflicts that did not result in a loss of separation.</w:t>
+            </w:r>
+          </w:p>
+          <w:p>
+            <w:pPr>
+              <w:spacing w:line="259" w:lineRule="auto"/>
+            </w:pPr>
+            <w:r>
               <w:t>(saf1-saf2)/saf</w:t>
             </w:r>
             <w:r>
@@ -1468,7 +1601,6 @@
           </w:tcPr>
           <w:p>
             <w:r>
-              <w:lastRenderedPageBreak/>
               <w:t>SAF5</w:t>
             </w:r>
           </w:p>
@@ -1834,6 +1966,7 @@
           </w:tcPr>
           <w:p>
             <w:r>
+              <w:lastRenderedPageBreak/>
               <w:t>ENV1</w:t>
             </w:r>
           </w:p>
@@ -1881,7 +2014,6 @@
           <w:p/>
           <w:p>
             <w:r>
-              <w:lastRenderedPageBreak/>
               <w:t xml:space="preserve">The </w:t>
             </w:r>
             <w:r>
@@ -1898,7 +2030,6 @@
           </w:tcPr>
           <w:p>
             <w:r>
-              <w:lastRenderedPageBreak/>
               <w:t>ENV3</w:t>
             </w:r>
             <w:r>
@@ -2192,6 +2323,7 @@
           </w:p>
           <w:p>
             <w:r>
+              <w:lastRenderedPageBreak/>
               <w:t>Computed separately for every priority level. Only aircraft that arrived in their destination were considered. The sum of the arrival delay of the aircraft of the specific priority level.</w:t>
             </w:r>
           </w:p>

</xml_diff>

<commit_message>
Add average time in LOS metric
</commit_message>
<xml_diff>
--- a/Platfrom descripiton and guidelines.docx
+++ b/Platfrom descripiton and guidelines.docx
@@ -1306,10 +1306,7 @@
           </w:tcPr>
           <w:p>
             <w:r>
-              <w:t>SAF1</w:t>
-            </w:r>
-            <w:r>
-              <w:t>_3</w:t>
+              <w:t>SAF1_3</w:t>
             </w:r>
           </w:p>
         </w:tc>
@@ -1337,10 +1334,7 @@
           </w:tcPr>
           <w:p>
             <w:r>
-              <w:t>SAF1</w:t>
-            </w:r>
-            <w:r>
-              <w:t>_4</w:t>
+              <w:t>SAF1_4</w:t>
             </w:r>
           </w:p>
         </w:tc>
@@ -1467,10 +1461,7 @@
           </w:tcPr>
           <w:p>
             <w:r>
-              <w:t>SAF2</w:t>
-            </w:r>
-            <w:r>
-              <w:t>_2</w:t>
+              <w:t>SAF2_2</w:t>
             </w:r>
           </w:p>
         </w:tc>
@@ -1502,10 +1493,7 @@
           </w:tcPr>
           <w:p>
             <w:r>
-              <w:t>SAF2</w:t>
-            </w:r>
-            <w:r>
-              <w:t>_3</w:t>
+              <w:t>SAF2_3</w:t>
             </w:r>
           </w:p>
         </w:tc>
@@ -1631,6 +1619,35 @@
               <w:t>.</w:t>
             </w:r>
           </w:p>
+        </w:tc>
+      </w:tr>
+      <w:tr>
+        <w:tc>
+          <w:tcPr>
+            <w:tcW w:w="2760" w:type="dxa"/>
+          </w:tcPr>
+          <w:p>
+            <w:r>
+              <w:t>SAF5_1</w:t>
+            </w:r>
+          </w:p>
+        </w:tc>
+        <w:tc>
+          <w:tcPr>
+            <w:tcW w:w="6255" w:type="dxa"/>
+          </w:tcPr>
+          <w:p>
+            <w:pPr>
+              <w:spacing w:line="259" w:lineRule="auto"/>
+            </w:pPr>
+            <w:r>
+              <w:t>Average</w:t>
+            </w:r>
+            <w:r>
+              <w:t xml:space="preserve"> time spent in a state of intrusion.</w:t>
+            </w:r>
+          </w:p>
+          <w:p/>
         </w:tc>
       </w:tr>
       <w:tr>
@@ -1947,6 +1964,7 @@
           </w:tcPr>
           <w:p>
             <w:r>
+              <w:lastRenderedPageBreak/>
               <w:t>Environmental</w:t>
             </w:r>
           </w:p>
@@ -1966,7 +1984,6 @@
           </w:tcPr>
           <w:p>
             <w:r>
-              <w:lastRenderedPageBreak/>
               <w:t>ENV1</w:t>
             </w:r>
           </w:p>
@@ -2308,6 +2325,7 @@
           </w:tcPr>
           <w:p>
             <w:r>
+              <w:lastRenderedPageBreak/>
               <w:t>PRI5</w:t>
             </w:r>
           </w:p>
@@ -2323,7 +2341,6 @@
           </w:p>
           <w:p>
             <w:r>
-              <w:lastRenderedPageBreak/>
               <w:t>Computed separately for every priority level. Only aircraft that arrived in their destination were considered. The sum of the arrival delay of the aircraft of the specific priority level.</w:t>
             </w:r>
           </w:p>

</xml_diff>